<commit_message>
secu-access + rapport userguide
</commit_message>
<xml_diff>
--- a/Doc/Rapport.docx
+++ b/Doc/Rapport.docx
@@ -4,20 +4,18 @@
   <w:body>
     <w:sdt>
       <w:sdtPr>
+        <w:rPr>
+          <w:rFonts w:ascii="Times New Roman" w:eastAsia="Times New Roman" w:hAnsi="Times New Roman" w:cs="Times New Roman"/>
+          <w:sz w:val="24"/>
+          <w:szCs w:val="24"/>
+          <w:lang w:eastAsia="fr-FR"/>
+        </w:rPr>
         <w:id w:val="-1913006755"/>
         <w:docPartObj>
           <w:docPartGallery w:val="Cover Pages"/>
           <w:docPartUnique/>
         </w:docPartObj>
       </w:sdtPr>
-      <w:sdtEndPr>
-        <w:rPr>
-          <w:rFonts w:ascii="Times New Roman" w:eastAsia="Times New Roman" w:hAnsi="Times New Roman" w:cs="Times New Roman"/>
-          <w:sz w:val="24"/>
-          <w:szCs w:val="24"/>
-          <w:lang w:eastAsia="fr-FR"/>
-        </w:rPr>
-      </w:sdtEndPr>
       <w:sdtContent>
         <w:p>
           <w:pPr>
@@ -12858,17 +12856,17 @@
       <w:r>
         <w:br w:type="page"/>
       </w:r>
-      <w:bookmarkStart w:id="1" w:name="_Toc168284846"/>
-      <w:bookmarkStart w:id="2" w:name="_Toc168284868"/>
-      <w:bookmarkStart w:id="3" w:name="_Toc477779200"/>
+      <w:bookmarkStart w:id="1" w:name="_Toc477779200"/>
+      <w:bookmarkStart w:id="2" w:name="_Toc168284846"/>
+      <w:bookmarkStart w:id="3" w:name="_Toc168284868"/>
       <w:r>
         <w:lastRenderedPageBreak/>
         <w:t>Introduction</w:t>
       </w:r>
-      <w:bookmarkEnd w:id="3"/>
-    </w:p>
-    <w:bookmarkEnd w:id="1"/>
+      <w:bookmarkEnd w:id="1"/>
+    </w:p>
     <w:bookmarkEnd w:id="2"/>
+    <w:bookmarkEnd w:id="3"/>
     <w:p>
       <w:r>
         <w:t>Dans le cadre d’un entraînement au TPI, j’ai été mandaté à la gestion numérique des consommations dans une entreprise. Le club nautique XXX gère actuellement les consommations de ses employés grâce à des feuilles qu’ils remplissent en indiquant qui a consommé quoi. Le superviseur, celui qui s’occupe de rédiger la facture de chacun…</w:t>
@@ -12908,9 +12906,9 @@
         </w:rPr>
       </w:pPr>
       <w:bookmarkStart w:id="6" w:name="_Toc293297621"/>
-      <w:bookmarkStart w:id="7" w:name="_Toc168284848"/>
-      <w:bookmarkStart w:id="8" w:name="_Toc168284870"/>
-      <w:bookmarkStart w:id="9" w:name="_Toc477779202"/>
+      <w:bookmarkStart w:id="7" w:name="_Toc477779202"/>
+      <w:bookmarkStart w:id="8" w:name="_Toc168284848"/>
+      <w:bookmarkStart w:id="9" w:name="_Toc168284870"/>
       <w:r>
         <w:rPr>
           <w:i w:val="0"/>
@@ -12918,7 +12916,7 @@
         <w:t>Explications détaillées du projet</w:t>
       </w:r>
       <w:bookmarkEnd w:id="6"/>
-      <w:bookmarkEnd w:id="9"/>
+      <w:bookmarkEnd w:id="7"/>
     </w:p>
     <w:p>
       <w:r>
@@ -13033,53 +13031,13 @@
     <w:p/>
     <w:p>
       <w:r>
-        <w:t xml:space="preserve">Pour la réalisation de cette application web, j’ai utilisé Firefox comme navigateur, puis développé en PHP, MySQL, puis HTML. Pour la mise en page, j’ai utilisé le </w:t>
-      </w:r>
-      <w:proofErr w:type="spellStart"/>
-      <w:r>
-        <w:t>framework</w:t>
-      </w:r>
-      <w:proofErr w:type="spellEnd"/>
-      <w:r>
-        <w:t xml:space="preserve"> </w:t>
-      </w:r>
-      <w:proofErr w:type="spellStart"/>
-      <w:r>
-        <w:t>Bootstrap</w:t>
-      </w:r>
-      <w:proofErr w:type="spellEnd"/>
-      <w:r>
-        <w:t xml:space="preserve"> car il m’a permis d’avoir de beaux éléments en très peu de temps ; cela m’a donc évité d’utiliser 5h de mon temps à faire du CSS qui, en soit, ne joue aucun rôle dans le fonctionnement de mon application. La raison pour laquelle j’ai choisi Firefox comme navigateur est parce que j’ai toujours développé dessus et que je me sens à l’aise avec. J’ai choisi ces langages car je maîtrise plutôt bien PHP, puis parce que je sais faire du MySQL. En ce qui concerne HTML et CSS, ce sont les langages les plus courants, même si j’ai utilisé </w:t>
-      </w:r>
-      <w:proofErr w:type="spellStart"/>
-      <w:r>
-        <w:t>Bootstrap</w:t>
-      </w:r>
-      <w:proofErr w:type="spellEnd"/>
-      <w:r>
-        <w:t xml:space="preserve"> pour mon CSS.  Je ne voyais donc pas d’intérêt à chercher d’autres langages. </w:t>
+        <w:t xml:space="preserve">Pour la réalisation de cette application web, j’ai utilisé Firefox comme navigateur, puis développé en PHP, MySQL, puis HTML. Pour la mise en page, j’ai utilisé le framework Bootstrap car il m’a permis d’avoir de beaux éléments en très peu de temps ; cela m’a donc évité d’utiliser 5h de mon temps à faire du CSS qui, en soit, ne joue aucun rôle dans le fonctionnement de mon application. La raison pour laquelle j’ai choisi Firefox comme navigateur est parce que j’ai toujours développé dessus et que je me sens à l’aise avec. J’ai choisi ces langages car je maîtrise plutôt bien PHP, puis parce que je sais faire du MySQL. En ce qui concerne HTML et CSS, ce sont les langages les plus courants, même si j’ai utilisé Bootstrap pour mon CSS.  Je ne voyais donc pas d’intérêt à chercher d’autres langages. </w:t>
       </w:r>
     </w:p>
     <w:p/>
     <w:p>
       <w:r>
-        <w:t xml:space="preserve">Le serveur web qui m’a été imposé est KSWEB. Pour des raisons de manque de temps à disposition, l’application sera finalement hébergée sur PC et, KSWEB n’était pas supporté par Windows, j’ai décidé d’utiliser Wamp64. </w:t>
-      </w:r>
-      <w:proofErr w:type="spellStart"/>
-      <w:r>
-        <w:t>Wamp</w:t>
-      </w:r>
-      <w:proofErr w:type="spellEnd"/>
-      <w:r>
-        <w:t xml:space="preserve"> est hébergé sur la machine faisant office de serveur et de client. L’application fonctionne donc en </w:t>
-      </w:r>
-      <w:proofErr w:type="spellStart"/>
-      <w:r>
-        <w:t>localhost</w:t>
-      </w:r>
-      <w:proofErr w:type="spellEnd"/>
-      <w:r>
-        <w:t>.</w:t>
+        <w:t>Le serveur web qui m’a été imposé est KSWEB. Pour des raisons de manque de temps à disposition, l’application sera finalement hébergée sur PC et, KSWEB n’était pas supporté par Windows, j’ai décidé d’utiliser Wamp64. Wamp est hébergé sur la machine faisant office de serveur et de client. L’application fonctionne donc en localhost.</w:t>
       </w:r>
     </w:p>
     <w:p/>
@@ -13102,8 +13060,8 @@
         <w:lastRenderedPageBreak/>
         <w:t>Diagramme des cas d'utilisation</w:t>
       </w:r>
-      <w:bookmarkEnd w:id="7"/>
       <w:bookmarkEnd w:id="8"/>
+      <w:bookmarkEnd w:id="9"/>
       <w:bookmarkEnd w:id="10"/>
       <w:r>
         <w:rPr>
@@ -13158,7 +13116,7 @@
           <v:shape id="_x0000_i1025" type="#_x0000_t75" style="width:453.75pt;height:448.5pt" o:ole="">
             <v:imagedata r:id="rId9" o:title=""/>
           </v:shape>
-          <o:OLEObject Type="Embed" ProgID="Visio.Drawing.15" ShapeID="_x0000_i1025" DrawAspect="Content" ObjectID="_1551532323" r:id="rId10"/>
+          <o:OLEObject Type="Embed" ProgID="Visio.Drawing.15" ShapeID="_x0000_i1025" DrawAspect="Content" ObjectID="_1551601782" r:id="rId10"/>
         </w:object>
       </w:r>
     </w:p>
@@ -13237,15 +13195,7 @@
         </w:numPr>
       </w:pPr>
       <w:r>
-        <w:t>$_</w:t>
-      </w:r>
-      <w:proofErr w:type="gramStart"/>
-      <w:r>
-        <w:t>SESSION[</w:t>
-      </w:r>
-      <w:proofErr w:type="gramEnd"/>
-      <w:r>
-        <w:t>‘user’][0 ou un] « 0 » contient une concaténation « nom » « prénom » de l’utilisateur connecté et « 1 » correspond à l’ID de cet utilisateur.</w:t>
+        <w:t>$_SESSION[‘user’][0 ou un] « 0 » contient une concaténation « nom » « prénom » de l’utilisateur connecté et « 1 » correspond à l’ID de cet utilisateur.</w:t>
       </w:r>
     </w:p>
     <w:p>
@@ -13257,31 +13207,7 @@
         </w:numPr>
       </w:pPr>
       <w:r>
-        <w:t>$statut, correspond au statut hiérarchique des utilisateurs. Il peut valoir « </w:t>
-      </w:r>
-      <w:proofErr w:type="spellStart"/>
-      <w:r>
-        <w:t>emp</w:t>
-      </w:r>
-      <w:proofErr w:type="spellEnd"/>
-      <w:r>
-        <w:t> » pour l’employé, « </w:t>
-      </w:r>
-      <w:proofErr w:type="spellStart"/>
-      <w:r>
-        <w:t>cai</w:t>
-      </w:r>
-      <w:proofErr w:type="spellEnd"/>
-      <w:r>
-        <w:t> » pour le caissier ou « sup » pour le superviseur. Cet ID permet de gérer les droits d’</w:t>
-      </w:r>
-      <w:proofErr w:type="spellStart"/>
-      <w:r>
-        <w:t>acces</w:t>
-      </w:r>
-      <w:proofErr w:type="spellEnd"/>
-      <w:r>
-        <w:t xml:space="preserve"> aux différents fonctionnalités (saisie, factures, etc.).</w:t>
+        <w:t>$statut, correspond au statut hiérarchique des utilisateurs. Il peut valoir « emp » pour l’employé, « cai » pour le caissier ou « sup » pour le superviseur. Cet ID permet de gérer les droits d’acces aux différents fonctionnalités (saisie, factures, etc.).</w:t>
       </w:r>
     </w:p>
     <w:p>
@@ -13540,41 +13466,13 @@
         <w:rPr>
           <w:lang w:val="fr-FR"/>
         </w:rPr>
-        <w:t xml:space="preserve">Ma base de données est hébergée sur mon </w:t>
-      </w:r>
-      <w:proofErr w:type="spellStart"/>
-      <w:r>
-        <w:rPr>
-          <w:lang w:val="fr-FR"/>
-        </w:rPr>
-        <w:t>localhost</w:t>
-      </w:r>
-      <w:proofErr w:type="spellEnd"/>
-      <w:r>
-        <w:rPr>
-          <w:lang w:val="fr-FR"/>
-        </w:rPr>
-        <w:t>. On</w:t>
-      </w:r>
-      <w:r>
-        <w:rPr>
-          <w:lang w:val="fr-FR"/>
-        </w:rPr>
-        <w:t xml:space="preserve"> peut y accéder depuis </w:t>
-      </w:r>
-      <w:proofErr w:type="spellStart"/>
-      <w:r>
-        <w:rPr>
-          <w:lang w:val="fr-FR"/>
-        </w:rPr>
-        <w:t>phpMyAdmin</w:t>
-      </w:r>
-      <w:proofErr w:type="spellEnd"/>
-      <w:r>
-        <w:rPr>
-          <w:lang w:val="fr-FR"/>
-        </w:rPr>
-        <w:t>.</w:t>
+        <w:t>Ma base de données est hébergée sur mon localhost. On</w:t>
+      </w:r>
+      <w:r>
+        <w:rPr>
+          <w:lang w:val="fr-FR"/>
+        </w:rPr>
+        <w:t xml:space="preserve"> peut y accéder depuis phpMyAdmin.</w:t>
       </w:r>
     </w:p>
     <w:p>
@@ -13874,21 +13772,7 @@
         <w:rPr>
           <w:lang w:val="fr-FR"/>
         </w:rPr>
-        <w:t xml:space="preserve">Il ouvre </w:t>
-      </w:r>
-      <w:proofErr w:type="spellStart"/>
-      <w:r>
-        <w:rPr>
-          <w:lang w:val="fr-FR"/>
-        </w:rPr>
-        <w:t>firefox</w:t>
-      </w:r>
-      <w:proofErr w:type="spellEnd"/>
-      <w:r>
-        <w:rPr>
-          <w:lang w:val="fr-FR"/>
-        </w:rPr>
-        <w:t xml:space="preserve"> sur la tablette</w:t>
+        <w:t>Il ouvre firefox sur la tablette</w:t>
       </w:r>
     </w:p>
     <w:p>
@@ -13978,49 +13862,7 @@
         <w:rPr>
           <w:lang w:val="fr-FR"/>
         </w:rPr>
-        <w:t xml:space="preserve">i appelle le fichier </w:t>
-      </w:r>
-      <w:proofErr w:type="spellStart"/>
-      <w:r>
-        <w:rPr>
-          <w:lang w:val="fr-FR"/>
-        </w:rPr>
-        <w:t>login.php</w:t>
-      </w:r>
-      <w:proofErr w:type="spellEnd"/>
-      <w:r>
-        <w:rPr>
-          <w:lang w:val="fr-FR"/>
-        </w:rPr>
-        <w:t xml:space="preserve">, fichier appelé pour la connexion ainsi que pour la déconnexion. </w:t>
-      </w:r>
-      <w:proofErr w:type="spellStart"/>
-      <w:r>
-        <w:rPr>
-          <w:lang w:val="fr-FR"/>
-        </w:rPr>
-        <w:t>Login.php</w:t>
-      </w:r>
-      <w:proofErr w:type="spellEnd"/>
-      <w:r>
-        <w:rPr>
-          <w:lang w:val="fr-FR"/>
-        </w:rPr>
-        <w:t xml:space="preserve"> appelle la fonction login qui se trouve dans le fichier </w:t>
-      </w:r>
-      <w:proofErr w:type="spellStart"/>
-      <w:r>
-        <w:rPr>
-          <w:lang w:val="fr-FR"/>
-        </w:rPr>
-        <w:t>MySQL.php</w:t>
-      </w:r>
-      <w:proofErr w:type="spellEnd"/>
-      <w:r>
-        <w:rPr>
-          <w:lang w:val="fr-FR"/>
-        </w:rPr>
-        <w:t xml:space="preserve"> avec, comme argument, le numéro de badge entré précédemment. </w:t>
+        <w:t xml:space="preserve">i appelle le fichier login.php, fichier appelé pour la connexion ainsi que pour la déconnexion. Login.php appelle la fonction login qui se trouve dans le fichier MySQL.php avec, comme argument, le numéro de badge entré précédemment. </w:t>
       </w:r>
     </w:p>
     <w:p>
@@ -14120,21 +13962,7 @@
         <w:rPr>
           <w:lang w:val="fr-FR"/>
         </w:rPr>
-        <w:t xml:space="preserve">, toujours dans </w:t>
-      </w:r>
-      <w:proofErr w:type="gramStart"/>
-      <w:r>
-        <w:rPr>
-          <w:lang w:val="fr-FR"/>
-        </w:rPr>
-        <w:t>le if</w:t>
-      </w:r>
-      <w:proofErr w:type="gramEnd"/>
-      <w:r>
-        <w:rPr>
-          <w:lang w:val="fr-FR"/>
-        </w:rPr>
-        <w:t xml:space="preserve"> nous pouvons retrouver une redirection sur l’index correspondant au statut de l’utilisateur connecté. Cette redirection se trouve, elle aussi, dans un if qui détermine le statut de l’utilisateur.</w:t>
+        <w:t>, toujours dans le if nous pouvons retrouver une redirection sur l’index correspondant au statut de l’utilisateur connecté. Cette redirection se trouve, elle aussi, dans un if qui détermine le statut de l’utilisateur.</w:t>
       </w:r>
     </w:p>
     <w:p>
@@ -15354,21 +15182,7 @@
         <w:rPr>
           <w:lang w:val="fr-FR"/>
         </w:rPr>
-        <w:t xml:space="preserve">La liste des consommations est présentée sous la forme d’un tableau HTML mis en forme avec </w:t>
-      </w:r>
-      <w:proofErr w:type="spellStart"/>
-      <w:r>
-        <w:rPr>
-          <w:lang w:val="fr-FR"/>
-        </w:rPr>
-        <w:t>bootstrap</w:t>
-      </w:r>
-      <w:proofErr w:type="spellEnd"/>
-      <w:r>
-        <w:rPr>
-          <w:lang w:val="fr-FR"/>
-        </w:rPr>
-        <w:t xml:space="preserve"> et le contenu de ce tableau est généré par une requête. Etant donné que le contenu de ces champs doit être récupérable, le tableau se trouve dans un formulaire. Le nom de chaque cellule ou consommation correspond à l’ID de celle-ci dans la table consommation</w:t>
+        <w:t>La liste des consommations est présentée sous la forme d’un tableau HTML mis en forme avec bootstrap et le contenu de ce tableau est généré par une requête. Etant donné que le contenu de ces champs doit être récupérable, le tableau se trouve dans un formulaire. Le nom de chaque cellule ou consommation correspond à l’ID de celle-ci dans la table consommation</w:t>
       </w:r>
       <w:r>
         <w:rPr>
@@ -15406,220 +15220,80 @@
         <w:rPr>
           <w:lang w:val="fr-FR"/>
         </w:rPr>
-        <w:t xml:space="preserve"> Un if vérifie l’</w:t>
-      </w:r>
-      <w:proofErr w:type="spellStart"/>
-      <w:r>
-        <w:rPr>
-          <w:lang w:val="fr-FR"/>
-        </w:rPr>
-        <w:t>existance</w:t>
-      </w:r>
-      <w:proofErr w:type="spellEnd"/>
-      <w:r>
-        <w:rPr>
-          <w:lang w:val="fr-FR"/>
-        </w:rPr>
-        <w:t xml:space="preserve"> d’un input « valide » qui permet de savoir si le formulaire a déjà été validé ou pas. Nous ne traiterons que le cas où le formulaire a été validé.</w:t>
-      </w:r>
-    </w:p>
-    <w:p>
-      <w:pPr>
-        <w:rPr>
-          <w:lang w:val="fr-FR"/>
-        </w:rPr>
-      </w:pPr>
-    </w:p>
-    <w:p>
-      <w:pPr>
-        <w:rPr>
-          <w:lang w:val="fr-FR"/>
-        </w:rPr>
-      </w:pPr>
-      <w:r>
-        <w:rPr>
-          <w:lang w:val="fr-FR"/>
-        </w:rPr>
-        <w:t xml:space="preserve">Le formulaire est validé. Pour savoir ce que l’utilisateur vient de consommer, j’ai utilisé la fonction </w:t>
-      </w:r>
-      <w:proofErr w:type="spellStart"/>
-      <w:r>
-        <w:rPr>
-          <w:lang w:val="fr-FR"/>
-        </w:rPr>
-        <w:t>php</w:t>
-      </w:r>
-      <w:proofErr w:type="spellEnd"/>
-      <w:r>
-        <w:rPr>
-          <w:lang w:val="fr-FR"/>
-        </w:rPr>
-        <w:t xml:space="preserve"> « </w:t>
-      </w:r>
-      <w:proofErr w:type="spellStart"/>
-      <w:r>
-        <w:rPr>
-          <w:lang w:val="fr-FR"/>
-        </w:rPr>
-        <w:t>array_filter</w:t>
-      </w:r>
-      <w:proofErr w:type="spellEnd"/>
-      <w:r>
-        <w:rPr>
-          <w:lang w:val="fr-FR"/>
-        </w:rPr>
-        <w:t> » pour créer un tableau avec les consommations saisies avec leur quantité uniquement. Le but est d’utiliser la variable contenant ce tableau</w:t>
-      </w:r>
-      <w:r>
-        <w:rPr>
-          <w:lang w:val="fr-FR"/>
-        </w:rPr>
-        <w:t xml:space="preserve"> dans un </w:t>
-      </w:r>
-      <w:proofErr w:type="spellStart"/>
-      <w:r>
-        <w:rPr>
-          <w:lang w:val="fr-FR"/>
-        </w:rPr>
-        <w:t>foreach</w:t>
-      </w:r>
-      <w:proofErr w:type="spellEnd"/>
-      <w:r>
-        <w:rPr>
-          <w:lang w:val="fr-FR"/>
-        </w:rPr>
-        <w:t xml:space="preserve"> qui </w:t>
+        <w:t xml:space="preserve"> Un if vérifie l’existance d’un input « valide » qui permet de savoir si le formulaire a déjà été validé ou pas. Nous ne traiterons que le cas où le formulaire a été validé.</w:t>
+      </w:r>
+    </w:p>
+    <w:p>
+      <w:pPr>
+        <w:rPr>
+          <w:lang w:val="fr-FR"/>
+        </w:rPr>
+      </w:pPr>
+    </w:p>
+    <w:p>
+      <w:pPr>
+        <w:rPr>
+          <w:lang w:val="fr-FR"/>
+        </w:rPr>
+      </w:pPr>
+      <w:r>
+        <w:rPr>
+          <w:lang w:val="fr-FR"/>
+        </w:rPr>
+        <w:t>Le formulaire est validé. Pour savoir ce que l’utilisateur vient de consommer, j’ai utilisé la fonction php « array_filter » pour créer un tableau avec les consommations saisies avec leur quantité uniquement. Le but est d’utiliser la variable contenant ce tableau</w:t>
+      </w:r>
+      <w:r>
+        <w:rPr>
+          <w:lang w:val="fr-FR"/>
+        </w:rPr>
+        <w:t xml:space="preserve"> dans un foreach qui </w:t>
       </w:r>
       <w:r>
         <w:rPr>
           <w:lang w:val="fr-FR"/>
         </w:rPr>
         <w:lastRenderedPageBreak/>
-        <w:t xml:space="preserve">va </w:t>
-      </w:r>
-      <w:proofErr w:type="gramStart"/>
-      <w:r>
-        <w:rPr>
-          <w:lang w:val="fr-FR"/>
-        </w:rPr>
-        <w:t>s’occuper</w:t>
-      </w:r>
-      <w:proofErr w:type="gramEnd"/>
-      <w:r>
-        <w:rPr>
-          <w:lang w:val="fr-FR"/>
-        </w:rPr>
-        <w:t xml:space="preserve"> de remplir un tableau 2 dimensions contenant le nom du champ (ID), puis le nombre de fois consommé.</w:t>
-      </w:r>
-    </w:p>
-    <w:p>
-      <w:pPr>
-        <w:rPr>
-          <w:lang w:val="fr-FR"/>
-        </w:rPr>
-      </w:pPr>
-    </w:p>
-    <w:p>
-      <w:pPr>
-        <w:rPr>
-          <w:lang w:val="fr-FR"/>
-        </w:rPr>
-      </w:pPr>
-      <w:r>
-        <w:rPr>
-          <w:lang w:val="fr-FR"/>
-        </w:rPr>
-        <w:t>Une fois le tableau 2 dimensions ($</w:t>
-      </w:r>
-      <w:proofErr w:type="spellStart"/>
-      <w:r>
-        <w:rPr>
-          <w:lang w:val="fr-FR"/>
-        </w:rPr>
-        <w:t>concatConso</w:t>
-      </w:r>
-      <w:proofErr w:type="spellEnd"/>
-      <w:r>
-        <w:rPr>
-          <w:lang w:val="fr-FR"/>
-        </w:rPr>
-        <w:t>) rempli, j’appelle la fonction SQL « </w:t>
-      </w:r>
-      <w:proofErr w:type="spellStart"/>
-      <w:r>
-        <w:rPr>
-          <w:lang w:val="fr-FR"/>
-        </w:rPr>
-        <w:t>SaisieConsommation</w:t>
-      </w:r>
-      <w:proofErr w:type="spellEnd"/>
-      <w:r>
-        <w:rPr>
-          <w:lang w:val="fr-FR"/>
-        </w:rPr>
-        <w:t xml:space="preserve"> ». En ce qui concerne la gestion d’erreur, </w:t>
-      </w:r>
-      <w:proofErr w:type="gramStart"/>
-      <w:r>
-        <w:rPr>
-          <w:lang w:val="fr-FR"/>
-        </w:rPr>
-        <w:t>les input</w:t>
-      </w:r>
-      <w:proofErr w:type="gramEnd"/>
-      <w:r>
-        <w:rPr>
-          <w:lang w:val="fr-FR"/>
-        </w:rPr>
-        <w:t xml:space="preserve"> dans le tableau sont de type </w:t>
-      </w:r>
-      <w:proofErr w:type="spellStart"/>
-      <w:r>
-        <w:rPr>
-          <w:lang w:val="fr-FR"/>
-        </w:rPr>
-        <w:t>int</w:t>
-      </w:r>
-      <w:proofErr w:type="spellEnd"/>
-      <w:r>
-        <w:rPr>
-          <w:lang w:val="fr-FR"/>
-        </w:rPr>
-        <w:t xml:space="preserve"> et de minimum 0 ce qui empêche les autres caractères que des nombres d’être saisis.</w:t>
-      </w:r>
-    </w:p>
-    <w:p>
-      <w:pPr>
-        <w:rPr>
-          <w:lang w:val="fr-FR"/>
-        </w:rPr>
-      </w:pPr>
-    </w:p>
-    <w:p>
-      <w:pPr>
-        <w:rPr>
-          <w:lang w:val="fr-FR"/>
-        </w:rPr>
-      </w:pPr>
-      <w:r>
-        <w:rPr>
-          <w:lang w:val="fr-FR"/>
-        </w:rPr>
-        <w:t xml:space="preserve">Avant d’exécuter la requête SQL, il faut l’écrire. Tout d’abord, il est important de savoir </w:t>
-      </w:r>
-      <w:proofErr w:type="gramStart"/>
-      <w:r>
-        <w:rPr>
-          <w:lang w:val="fr-FR"/>
-        </w:rPr>
-        <w:t>que une</w:t>
-      </w:r>
-      <w:proofErr w:type="gramEnd"/>
-      <w:r>
-        <w:rPr>
-          <w:lang w:val="fr-FR"/>
-        </w:rPr>
-        <w:t xml:space="preserve"> ligne dans la table « consomme » correspond à une consommation et que une consommation correspond à un article de consommation avec son nombre de fois consommé. Ceci veut dire que, si l’utilisateur a entré plusieurs consommations différentes, il faudra insérer plusieurs lignes.</w:t>
+        <w:t>va s’occuper de remplir un tableau 2 dimensions contenant le nom du champ (ID), puis le nombre de fois consommé.</w:t>
+      </w:r>
+    </w:p>
+    <w:p>
+      <w:pPr>
+        <w:rPr>
+          <w:lang w:val="fr-FR"/>
+        </w:rPr>
+      </w:pPr>
+    </w:p>
+    <w:p>
+      <w:pPr>
+        <w:rPr>
+          <w:lang w:val="fr-FR"/>
+        </w:rPr>
+      </w:pPr>
+      <w:r>
+        <w:rPr>
+          <w:lang w:val="fr-FR"/>
+        </w:rPr>
+        <w:t>Une fois le tableau 2 dimensions ($concatConso) rempli, j’appelle la fonction SQL « SaisieConsommation ». En ce qui concerne la gestion d’erreur, les input dans le tableau sont de type int et de minimum 0 ce qui empêche les autres caractères que des nombres d’être saisis.</w:t>
+      </w:r>
+    </w:p>
+    <w:p>
+      <w:pPr>
+        <w:rPr>
+          <w:lang w:val="fr-FR"/>
+        </w:rPr>
+      </w:pPr>
+    </w:p>
+    <w:p>
+      <w:pPr>
+        <w:rPr>
+          <w:lang w:val="fr-FR"/>
+        </w:rPr>
+      </w:pPr>
+      <w:r>
+        <w:rPr>
+          <w:lang w:val="fr-FR"/>
+        </w:rPr>
+        <w:t>Avant d’exécuter la requête SQL, il faut l’écrire. Tout d’abord, il est important de savoir que une ligne dans la table « consomme » correspond à une consommation et que une consommation correspond à un article de consommation avec son nombre de fois consommé. Ceci veut dire que, si l’utilisateur a entré plusieurs consommations différentes, il faudra insérer plusieurs lignes.</w:t>
       </w:r>
     </w:p>
     <w:p>
@@ -15640,21 +15314,7 @@
         <w:rPr>
           <w:lang w:val="fr-FR"/>
         </w:rPr>
-        <w:t>Pour ceci, j’ai décidé de de séparer ma requête en 3 parties que j’assemble au dernier moment. La première partie ($</w:t>
-      </w:r>
-      <w:proofErr w:type="spellStart"/>
-      <w:r>
-        <w:rPr>
-          <w:lang w:val="fr-FR"/>
-        </w:rPr>
-        <w:t>debutSQL</w:t>
-      </w:r>
-      <w:proofErr w:type="spellEnd"/>
-      <w:r>
-        <w:rPr>
-          <w:lang w:val="fr-FR"/>
-        </w:rPr>
-        <w:t>) contient le début de la requête jusqu’</w:t>
+        <w:t>Pour ceci, j’ai décidé de de séparer ma requête en 3 parties que j’assemble au dernier moment. La première partie ($debutSQL) contient le début de la requête jusqu’</w:t>
       </w:r>
       <w:r>
         <w:rPr>
@@ -15679,23 +15339,7 @@
           <w:rFonts w:ascii="Courier New" w:hAnsi="Courier New" w:cs="Courier New"/>
           <w:lang w:val="fr-FR"/>
         </w:rPr>
-        <w:t>(1</w:t>
-      </w:r>
-      <w:proofErr w:type="gramStart"/>
-      <w:r>
-        <w:rPr>
-          <w:rFonts w:ascii="Courier New" w:hAnsi="Courier New" w:cs="Courier New"/>
-          <w:lang w:val="fr-FR"/>
-        </w:rPr>
-        <w:t>,2,12</w:t>
-      </w:r>
-      <w:proofErr w:type="gramEnd"/>
-      <w:r>
-        <w:rPr>
-          <w:rFonts w:ascii="Courier New" w:hAnsi="Courier New" w:cs="Courier New"/>
-          <w:lang w:val="fr-FR"/>
-        </w:rPr>
-        <w:t>/12/2017,10).</w:t>
+        <w:t>(1,2,12/12/2017,10).</w:t>
       </w:r>
     </w:p>
     <w:p>
@@ -15766,35 +15410,7 @@
         <w:rPr>
           <w:lang w:val="fr-FR"/>
         </w:rPr>
-        <w:t xml:space="preserve">La solution que je propose est donc la suivante : J’ai créé puis affecté une variable « $i = 0 » qui me permettra de déterminer si je concatène la première ligne ou pas. Pour concaténer les données de saisie, j’ai mis en place un </w:t>
-      </w:r>
-      <w:proofErr w:type="spellStart"/>
-      <w:r>
-        <w:rPr>
-          <w:lang w:val="fr-FR"/>
-        </w:rPr>
-        <w:t>foreach</w:t>
-      </w:r>
-      <w:proofErr w:type="spellEnd"/>
-      <w:r>
-        <w:rPr>
-          <w:lang w:val="fr-FR"/>
-        </w:rPr>
-        <w:t xml:space="preserve"> qui s’occupe de la concaténation dont je parlais dans les paragraphes en-dessus. Ce </w:t>
-      </w:r>
-      <w:proofErr w:type="spellStart"/>
-      <w:r>
-        <w:rPr>
-          <w:lang w:val="fr-FR"/>
-        </w:rPr>
-        <w:t>foreach</w:t>
-      </w:r>
-      <w:proofErr w:type="spellEnd"/>
-      <w:r>
-        <w:rPr>
-          <w:lang w:val="fr-FR"/>
-        </w:rPr>
-        <w:t xml:space="preserve"> commence par une condition qui teste si $i = 0. Si la condition est respectée, cela veut dire que </w:t>
+        <w:t xml:space="preserve">La solution que je propose est donc la suivante : J’ai créé puis affecté une variable « $i = 0 » qui me permettra de déterminer si je concatène la première ligne ou pas. Pour concaténer les données de saisie, j’ai mis en place un foreach qui s’occupe de la concaténation dont je parlais dans les paragraphes en-dessus. Ce foreach commence par une condition qui teste si $i = 0. Si la condition est respectée, cela veut dire que </w:t>
       </w:r>
       <w:r>
         <w:rPr>
@@ -15840,21 +15456,7 @@
         <w:rPr>
           <w:lang w:val="fr-FR"/>
         </w:rPr>
-        <w:t>La dernière étape est de créer une variable « </w:t>
-      </w:r>
-      <w:proofErr w:type="spellStart"/>
-      <w:r>
-        <w:rPr>
-          <w:lang w:val="fr-FR"/>
-        </w:rPr>
-        <w:t>req</w:t>
-      </w:r>
-      <w:proofErr w:type="spellEnd"/>
-      <w:r>
-        <w:rPr>
-          <w:lang w:val="fr-FR"/>
-        </w:rPr>
-        <w:t> » qui va contenir une concaténation des deux premières variables, puis du point-virgule qui n’est pas obligatoire, pour ensuite la préparer puis pour l’exécuter.</w:t>
+        <w:t>La dernière étape est de créer une variable « req » qui va contenir une concaténation des deux premières variables, puis du point-virgule qui n’est pas obligatoire, pour ensuite la préparer puis pour l’exécuter.</w:t>
       </w:r>
     </w:p>
     <w:p>
@@ -17016,16 +16618,8 @@
           <w:lang w:val="fr-FR"/>
         </w:rPr>
         <w:lastRenderedPageBreak/>
-        <w:t xml:space="preserve">Le système prend exécute une requête MySQL qui va modifier la ligne en question, puis redirige le caissier sur le tableau de consommation du même utilisateur </w:t>
-      </w:r>
-      <w:proofErr w:type="gramStart"/>
-      <w:r>
-        <w:rPr>
-          <w:lang w:val="fr-FR"/>
-        </w:rPr>
-        <w:t>qu’avant .</w:t>
-      </w:r>
-      <w:proofErr w:type="gramEnd"/>
+        <w:t>Le système prend exécute une requête MySQL qui va modifier la ligne en question, puis redirige le caissier sur le tableau de consommation du même utilisateur qu’avant .</w:t>
+      </w:r>
     </w:p>
     <w:p>
       <w:pPr>
@@ -17140,21 +16734,7 @@
         <w:rPr>
           <w:lang w:val="fr-FR"/>
         </w:rPr>
-        <w:t>Le fichier « </w:t>
-      </w:r>
-      <w:proofErr w:type="spellStart"/>
-      <w:r>
-        <w:rPr>
-          <w:lang w:val="fr-FR"/>
-        </w:rPr>
-        <w:t>factures.php</w:t>
-      </w:r>
-      <w:proofErr w:type="spellEnd"/>
-      <w:r>
-        <w:rPr>
-          <w:lang w:val="fr-FR"/>
-        </w:rPr>
-        <w:t> » s’occupe de l’affichage,</w:t>
+        <w:t>Le fichier « factures.php » s’occupe de l’affichage,</w:t>
       </w:r>
       <w:r>
         <w:rPr>
@@ -17264,21 +16844,7 @@
         <w:rPr>
           <w:lang w:val="fr-FR"/>
         </w:rPr>
-        <w:t>Pour modifier une consommation, l’utilisateur clique sur « modifier », tout à droite du tableau. Ce lien modifier est contenu dans une balise &lt;a&gt; et redirige, sur l’événement click, sur une autre page « </w:t>
-      </w:r>
-      <w:proofErr w:type="spellStart"/>
-      <w:r>
-        <w:rPr>
-          <w:lang w:val="fr-FR"/>
-        </w:rPr>
-        <w:t>saisieModif.php</w:t>
-      </w:r>
-      <w:proofErr w:type="spellEnd"/>
-      <w:r>
-        <w:rPr>
-          <w:lang w:val="fr-FR"/>
-        </w:rPr>
-        <w:t xml:space="preserve"> » avec comme paramètres GET, le statut, ID de la consommation (de la table « consomme »), l’ID de l’article consommé, puis l’ID de la table retournée par la requête des factures. </w:t>
+        <w:t xml:space="preserve">Pour modifier une consommation, l’utilisateur clique sur « modifier », tout à droite du tableau. Ce lien modifier est contenu dans une balise &lt;a&gt; et redirige, sur l’événement click, sur une autre page « saisieModif.php » avec comme paramètres GET, le statut, ID de la consommation (de la table « consomme »), l’ID de l’article consommé, puis l’ID de la table retournée par la requête des factures. </w:t>
       </w:r>
       <w:r>
         <w:rPr>
@@ -17304,62 +16870,20 @@
         <w:rPr>
           <w:lang w:val="fr-FR"/>
         </w:rPr>
-        <w:t>Le fichier « </w:t>
-      </w:r>
-      <w:proofErr w:type="spellStart"/>
-      <w:r>
-        <w:rPr>
-          <w:lang w:val="fr-FR"/>
-        </w:rPr>
-        <w:t>saisieModif</w:t>
-      </w:r>
-      <w:proofErr w:type="spellEnd"/>
-      <w:r>
-        <w:rPr>
-          <w:lang w:val="fr-FR"/>
-        </w:rPr>
-        <w:t xml:space="preserve"> » récupère les variables passées en GET, teste si le fichier est appelé pour la première fois, puis affiche le résumé de la consommation. Ce résumé contient La date de consommation, puis l’article consommé avec le nombre de fois qu’il a été consommé qui est modifiable. </w:t>
-      </w:r>
-      <w:r>
-        <w:rPr>
-          <w:lang w:val="fr-FR"/>
-        </w:rPr>
-        <w:t>Une fois cette valeur modifiée et le formulaire validé, le formulaire appelle à nouveau la même page. Le test vu précédemment vérifie que le formulaire a bien été saisi, affecte la valeur entrée à la variable « $conso », puis appelle la fonction « </w:t>
-      </w:r>
-      <w:proofErr w:type="spellStart"/>
-      <w:r>
-        <w:rPr>
-          <w:lang w:val="fr-FR"/>
-        </w:rPr>
-        <w:t>editConsom</w:t>
-      </w:r>
-      <w:proofErr w:type="spellEnd"/>
-      <w:r>
-        <w:rPr>
-          <w:lang w:val="fr-FR"/>
-        </w:rPr>
-        <w:t xml:space="preserve"> » du </w:t>
+        <w:t xml:space="preserve">Le fichier « saisieModif » récupère les variables passées en GET, teste si le fichier est appelé pour la première fois, puis affiche le résumé de la consommation. Ce résumé contient La date de consommation, puis l’article consommé avec le nombre de fois qu’il a été consommé qui est modifiable. </w:t>
+      </w:r>
+      <w:r>
+        <w:rPr>
+          <w:lang w:val="fr-FR"/>
+        </w:rPr>
+        <w:t xml:space="preserve">Une fois cette valeur modifiée et le formulaire validé, le formulaire appelle à nouveau la même page. Le test vu précédemment vérifie que le formulaire a bien été saisi, affecte la valeur entrée à la variable « $conso », puis appelle la fonction « editConsom » du </w:t>
       </w:r>
       <w:r>
         <w:rPr>
           <w:lang w:val="fr-FR"/>
         </w:rPr>
         <w:lastRenderedPageBreak/>
-        <w:t>fichier « </w:t>
-      </w:r>
-      <w:proofErr w:type="spellStart"/>
-      <w:r>
-        <w:rPr>
-          <w:lang w:val="fr-FR"/>
-        </w:rPr>
-        <w:t>MySQL.php</w:t>
-      </w:r>
-      <w:proofErr w:type="spellEnd"/>
-      <w:r>
-        <w:rPr>
-          <w:lang w:val="fr-FR"/>
-        </w:rPr>
-        <w:t> » avec « $conso » en paramètre, ainsi que l’ID de la table « consomme », puis le statut.</w:t>
+        <w:t>fichier « MySQL.php » avec « $conso » en paramètre, ainsi que l’ID de la table « consomme », puis le statut.</w:t>
       </w:r>
     </w:p>
     <w:p>
@@ -18550,19 +18074,7 @@
         </w:numPr>
       </w:pPr>
       <w:r>
-        <w:t xml:space="preserve">Scénario : </w:t>
-      </w:r>
-      <w:r>
-        <w:t>Création</w:t>
-      </w:r>
-      <w:r>
-        <w:t xml:space="preserve"> d’</w:t>
-      </w:r>
-      <w:r>
-        <w:t xml:space="preserve">un </w:t>
-      </w:r>
-      <w:r>
-        <w:t>utilisateur</w:t>
+        <w:t>Scénario : Création d’un utilisateur</w:t>
       </w:r>
     </w:p>
     <w:p>
@@ -18593,13 +18105,7 @@
         <w:rPr>
           <w:lang w:val="fr-FR"/>
         </w:rPr>
-        <w:t>Le superviseur clique sur le bouton « </w:t>
-      </w:r>
-      <w:r>
-        <w:rPr>
-          <w:lang w:val="fr-FR"/>
-        </w:rPr>
-        <w:t>Ajouter » en-dessus du tableau</w:t>
+        <w:t>Le superviseur clique sur le bouton « Ajouter » en-dessus du tableau</w:t>
       </w:r>
     </w:p>
     <w:p>
@@ -18617,13 +18123,7 @@
         <w:rPr>
           <w:lang w:val="fr-FR"/>
         </w:rPr>
-        <w:t xml:space="preserve">Le système </w:t>
-      </w:r>
-      <w:r>
-        <w:rPr>
-          <w:lang w:val="fr-FR"/>
-        </w:rPr>
-        <w:t>le redirige sur une page avec un formulaire présenté dans un tableau</w:t>
+        <w:t>Le système le redirige sur une page avec un formulaire présenté dans un tableau</w:t>
       </w:r>
     </w:p>
     <w:p>
@@ -18712,69 +18212,13 @@
         <w:rPr>
           <w:lang w:val="fr-FR"/>
         </w:rPr>
-        <w:t>L’utilisateur vient d’entrer dans la page de gestion d’utilisateurs. L’application appelle la fonction « </w:t>
-      </w:r>
-      <w:proofErr w:type="spellStart"/>
-      <w:r>
-        <w:rPr>
-          <w:lang w:val="fr-FR"/>
-        </w:rPr>
-        <w:t>extractUsers</w:t>
-      </w:r>
-      <w:proofErr w:type="spellEnd"/>
-      <w:r>
-        <w:rPr>
-          <w:lang w:val="fr-FR"/>
-        </w:rPr>
-        <w:t> » depuis « </w:t>
-      </w:r>
-      <w:proofErr w:type="spellStart"/>
-      <w:r>
-        <w:rPr>
-          <w:lang w:val="fr-FR"/>
-        </w:rPr>
-        <w:t>gerer.php</w:t>
-      </w:r>
-      <w:proofErr w:type="spellEnd"/>
-      <w:r>
-        <w:rPr>
-          <w:lang w:val="fr-FR"/>
-        </w:rPr>
-        <w:t xml:space="preserve"> » avec, comme paramètre, la chaîne de caractère « all » qui signifie que l’on souhaite extraire tous les utilisateurs. Une condition teste cette chaîne puis exécute la requête voulue. Une fois la requête exécutée, </w:t>
-      </w:r>
-      <w:r>
-        <w:rPr>
-          <w:lang w:val="fr-FR"/>
-        </w:rPr>
-        <w:t>une variable en reprend le résultat, puis le retourne au fichier « </w:t>
-      </w:r>
-      <w:proofErr w:type="spellStart"/>
-      <w:r>
-        <w:rPr>
-          <w:lang w:val="fr-FR"/>
-        </w:rPr>
-        <w:t>gerer.php</w:t>
-      </w:r>
-      <w:proofErr w:type="spellEnd"/>
-      <w:r>
-        <w:rPr>
-          <w:lang w:val="fr-FR"/>
-        </w:rPr>
-        <w:t xml:space="preserve"> ». Une boucle </w:t>
-      </w:r>
-      <w:proofErr w:type="spellStart"/>
-      <w:r>
-        <w:rPr>
-          <w:lang w:val="fr-FR"/>
-        </w:rPr>
-        <w:t>foreach</w:t>
-      </w:r>
-      <w:proofErr w:type="spellEnd"/>
-      <w:r>
-        <w:rPr>
-          <w:lang w:val="fr-FR"/>
-        </w:rPr>
-        <w:t xml:space="preserve"> s’occupe d’afficher, sous la forme du même tableau que celui des factures, les utilisateurs existants dans l’application.</w:t>
+        <w:t xml:space="preserve">L’utilisateur vient d’entrer dans la page de gestion d’utilisateurs. L’application appelle la fonction « extractUsers » depuis « gerer.php » avec, comme paramètre, la chaîne de caractère « all » qui signifie que l’on souhaite extraire tous les utilisateurs. Une condition teste cette chaîne puis exécute la requête voulue. Une fois la requête exécutée, </w:t>
+      </w:r>
+      <w:r>
+        <w:rPr>
+          <w:lang w:val="fr-FR"/>
+        </w:rPr>
+        <w:t>une variable en reprend le résultat, puis le retourne au fichier « gerer.php ». Une boucle foreach s’occupe d’afficher, sous la forme du même tableau que celui des factures, les utilisateurs existants dans l’application.</w:t>
       </w:r>
     </w:p>
     <w:p>
@@ -18800,76 +18244,34 @@
         <w:rPr>
           <w:lang w:val="fr-FR"/>
         </w:rPr>
-        <w:t>. Une fois arrivé dans la page de modification d’utilisateur, le fichier « </w:t>
-      </w:r>
-      <w:proofErr w:type="spellStart"/>
-      <w:r>
-        <w:rPr>
-          <w:lang w:val="fr-FR"/>
-        </w:rPr>
-        <w:t>modifUser.php</w:t>
-      </w:r>
-      <w:proofErr w:type="spellEnd"/>
-      <w:r>
-        <w:rPr>
-          <w:lang w:val="fr-FR"/>
-        </w:rPr>
-        <w:t xml:space="preserve"> » récupère les </w:t>
+        <w:t xml:space="preserve">. Une fois arrivé dans la page de modification d’utilisateur, le fichier « modifUser.php » récupère les </w:t>
       </w:r>
       <w:r>
         <w:rPr>
           <w:lang w:val="fr-FR"/>
         </w:rPr>
         <w:lastRenderedPageBreak/>
-        <w:t>variables passées en GET, puis rappelle la fonction « </w:t>
-      </w:r>
-      <w:proofErr w:type="spellStart"/>
-      <w:r>
-        <w:rPr>
-          <w:lang w:val="fr-FR"/>
-        </w:rPr>
-        <w:t>extractUsers</w:t>
-      </w:r>
-      <w:proofErr w:type="spellEnd"/>
-      <w:r>
-        <w:rPr>
-          <w:lang w:val="fr-FR"/>
-        </w:rPr>
-        <w:t> » avec l’ID de l’utilisateur que le superviseur veut modifier. La fonction exécute la requête qui ne retourne que l’utilisateur que l’on veut modifier.</w:t>
-      </w:r>
-    </w:p>
-    <w:p>
-      <w:pPr>
-        <w:rPr>
-          <w:lang w:val="fr-FR"/>
-        </w:rPr>
-      </w:pPr>
-    </w:p>
-    <w:p>
-      <w:pPr>
-        <w:rPr>
-          <w:lang w:val="fr-FR"/>
-        </w:rPr>
-      </w:pPr>
-      <w:r>
-        <w:rPr>
-          <w:lang w:val="fr-FR"/>
-        </w:rPr>
-        <w:t xml:space="preserve">Une fois le tableau contenant un utilisateur retourné, un </w:t>
-      </w:r>
-      <w:proofErr w:type="spellStart"/>
-      <w:r>
-        <w:rPr>
-          <w:lang w:val="fr-FR"/>
-        </w:rPr>
-        <w:t>foreach</w:t>
-      </w:r>
-      <w:proofErr w:type="spellEnd"/>
-      <w:r>
-        <w:rPr>
-          <w:lang w:val="fr-FR"/>
-        </w:rPr>
-        <w:t xml:space="preserve"> affiche sous la forme du même tableau que toute à l’heure, les données de l’utilisateur écrits dans des champs texte, tous modifiables. Le statut hiérarchique de l’utilisateur se trouve dans une liste déroulante et </w:t>
+        <w:t>variables passées en GET, puis rappelle la fonction « extractUsers » avec l’ID de l’utilisateur que le superviseur veut modifier. La fonction exécute la requête qui ne retourne que l’utilisateur que l’on veut modifier.</w:t>
+      </w:r>
+    </w:p>
+    <w:p>
+      <w:pPr>
+        <w:rPr>
+          <w:lang w:val="fr-FR"/>
+        </w:rPr>
+      </w:pPr>
+    </w:p>
+    <w:p>
+      <w:pPr>
+        <w:rPr>
+          <w:lang w:val="fr-FR"/>
+        </w:rPr>
+      </w:pPr>
+      <w:r>
+        <w:rPr>
+          <w:lang w:val="fr-FR"/>
+        </w:rPr>
+        <w:t xml:space="preserve">Une fois le tableau contenant un utilisateur retourné, un foreach affiche sous la forme du même tableau que toute à l’heure, les données de l’utilisateur écrits dans des champs texte, tous modifiables. Le statut hiérarchique de l’utilisateur se trouve dans une liste déroulante et </w:t>
       </w:r>
       <w:r>
         <w:rPr>
@@ -18895,179 +18297,67 @@
         <w:rPr>
           <w:lang w:val="fr-FR"/>
         </w:rPr>
-        <w:t>Le superviseur vient de modifier l’utilisateur, puis de valider sa modification. Le formulaire appelle à nouveau la même page, une condition vérifie que le formulaire a bien été validé, puis récupère les variables passées en POST pour ensuite les envoyer à la fonction SQL « </w:t>
-      </w:r>
-      <w:proofErr w:type="spellStart"/>
-      <w:r>
-        <w:rPr>
-          <w:lang w:val="fr-FR"/>
-        </w:rPr>
-        <w:t>editUser</w:t>
-      </w:r>
-      <w:proofErr w:type="spellEnd"/>
-      <w:r>
-        <w:rPr>
-          <w:lang w:val="fr-FR"/>
-        </w:rPr>
-        <w:t> ». La fonction « </w:t>
-      </w:r>
-      <w:proofErr w:type="spellStart"/>
-      <w:r>
-        <w:rPr>
-          <w:lang w:val="fr-FR"/>
-        </w:rPr>
-        <w:t>editUser</w:t>
-      </w:r>
-      <w:proofErr w:type="spellEnd"/>
-      <w:r>
-        <w:rPr>
-          <w:lang w:val="fr-FR"/>
-        </w:rPr>
-        <w:t> » teste tout d’abord si le numéro de badge entré existe déjà ou pas et, s’il n’existe pas, la requête de modification s’exécute.</w:t>
-      </w:r>
-    </w:p>
-    <w:p>
-      <w:pPr>
-        <w:rPr>
-          <w:lang w:val="fr-FR"/>
-        </w:rPr>
-      </w:pPr>
-    </w:p>
-    <w:p>
-      <w:pPr>
-        <w:rPr>
-          <w:lang w:val="fr-FR"/>
-        </w:rPr>
-      </w:pPr>
-      <w:r>
-        <w:rPr>
-          <w:lang w:val="fr-FR"/>
-        </w:rPr>
-        <w:t>Si le superviseur clique sur « supprimer », dans le cas où il souhaite supprimer un utilisateur, le lien « supprimer » le redirige sur la page « </w:t>
-      </w:r>
-      <w:proofErr w:type="spellStart"/>
-      <w:r>
-        <w:rPr>
-          <w:lang w:val="fr-FR"/>
-        </w:rPr>
-        <w:t>deleteUser.php</w:t>
-      </w:r>
-      <w:proofErr w:type="spellEnd"/>
-      <w:r>
-        <w:rPr>
-          <w:lang w:val="fr-FR"/>
-        </w:rPr>
-        <w:t> » avec « statut » et l’ID de l’utilisateur qu’il veut supprimer en paramètre. Le fichier cible récupère les variables passées en GET et appelle la fonction « </w:t>
-      </w:r>
-      <w:proofErr w:type="spellStart"/>
-      <w:r>
-        <w:rPr>
-          <w:lang w:val="fr-FR"/>
-        </w:rPr>
-        <w:t>delUser</w:t>
-      </w:r>
-      <w:proofErr w:type="spellEnd"/>
-      <w:r>
-        <w:rPr>
-          <w:lang w:val="fr-FR"/>
-        </w:rPr>
-        <w:t> » dans « </w:t>
-      </w:r>
-      <w:proofErr w:type="spellStart"/>
-      <w:r>
-        <w:rPr>
-          <w:lang w:val="fr-FR"/>
-        </w:rPr>
-        <w:t>MySQL.php</w:t>
-      </w:r>
-      <w:proofErr w:type="spellEnd"/>
-      <w:r>
-        <w:rPr>
-          <w:lang w:val="fr-FR"/>
-        </w:rPr>
-        <w:t> ».</w:t>
-      </w:r>
-    </w:p>
-    <w:p>
-      <w:pPr>
-        <w:rPr>
-          <w:lang w:val="fr-FR"/>
-        </w:rPr>
-      </w:pPr>
-    </w:p>
-    <w:p>
-      <w:pPr>
-        <w:rPr>
-          <w:lang w:val="fr-FR"/>
-        </w:rPr>
-      </w:pPr>
-      <w:r>
-        <w:rPr>
-          <w:lang w:val="fr-FR"/>
-        </w:rPr>
-        <w:t>La fonction « </w:t>
-      </w:r>
-      <w:proofErr w:type="spellStart"/>
-      <w:r>
-        <w:rPr>
-          <w:lang w:val="fr-FR"/>
-        </w:rPr>
-        <w:t>delUser</w:t>
-      </w:r>
-      <w:proofErr w:type="spellEnd"/>
-      <w:r>
-        <w:rPr>
-          <w:lang w:val="fr-FR"/>
-        </w:rPr>
-        <w:t> » exécute une requête permettant de supprimer l’utilisateur choisi par le superviseur, pus redirige sur la page de gestion d’utilisateur avec le statut en paramètre.</w:t>
-      </w:r>
-    </w:p>
-    <w:p>
-      <w:pPr>
-        <w:rPr>
-          <w:lang w:val="fr-FR"/>
-        </w:rPr>
-      </w:pPr>
-    </w:p>
-    <w:p>
-      <w:pPr>
-        <w:rPr>
-          <w:lang w:val="fr-FR"/>
-        </w:rPr>
-      </w:pPr>
-      <w:r>
-        <w:rPr>
-          <w:lang w:val="fr-FR"/>
-        </w:rPr>
-        <w:t>Si l’utilisateur souhaite créer un utilisateur, celui-ci est redirigé sur la page de création d’utilisateur, entre les données correspondant au nouveau venu, puis valide le formulaire. Les données saisies sont transmises à la fonction « </w:t>
-      </w:r>
-      <w:proofErr w:type="spellStart"/>
-      <w:r>
-        <w:rPr>
-          <w:lang w:val="fr-FR"/>
-        </w:rPr>
-        <w:t>addUser</w:t>
-      </w:r>
-      <w:proofErr w:type="spellEnd"/>
-      <w:r>
-        <w:rPr>
-          <w:lang w:val="fr-FR"/>
-        </w:rPr>
-        <w:t> » qui vérifie si le numéro de badge entré n’existe pas. Si le numéro de badge est valide, la fonction exécute la requête de création d’utilisateur, puis redirige sur la page « </w:t>
-      </w:r>
-      <w:proofErr w:type="spellStart"/>
-      <w:r>
-        <w:rPr>
-          <w:lang w:val="fr-FR"/>
-        </w:rPr>
-        <w:t>gerer.php</w:t>
-      </w:r>
-      <w:proofErr w:type="spellEnd"/>
-      <w:r>
-        <w:rPr>
-          <w:lang w:val="fr-FR"/>
-        </w:rPr>
-        <w:t> ». Le superviseur peut constater que le nouvel utilisateur vient d’être créé puisqu’il se trouve dans le tableau contenant tous les utilisateurs.</w:t>
+        <w:t>Le superviseur vient de modifier l’utilisateur, puis de valider sa modification. Le formulaire appelle à nouveau la même page, une condition vérifie que le formulaire a bien été validé, puis récupère les variables passées en POST pour ensuite les envoyer à la fonction SQL « editUser ». La fonction « editUser » teste tout d’abord si le numéro de badge entré existe déjà ou pas et, s’il n’existe pas, la requête de modification s’exécute.</w:t>
+      </w:r>
+    </w:p>
+    <w:p>
+      <w:pPr>
+        <w:rPr>
+          <w:lang w:val="fr-FR"/>
+        </w:rPr>
+      </w:pPr>
+    </w:p>
+    <w:p>
+      <w:pPr>
+        <w:rPr>
+          <w:lang w:val="fr-FR"/>
+        </w:rPr>
+      </w:pPr>
+      <w:r>
+        <w:rPr>
+          <w:lang w:val="fr-FR"/>
+        </w:rPr>
+        <w:t>Si le superviseur clique sur « supprimer », dans le cas où il souhaite supprimer un utilisateur, le lien « supprimer » le redirige sur la page « deleteUser.php » avec « statut » et l’ID de l’utilisateur qu’il veut supprimer en paramètre. Le fichier cible récupère les variables passées en GET et appelle la fonction « delUser » dans « MySQL.php ».</w:t>
+      </w:r>
+    </w:p>
+    <w:p>
+      <w:pPr>
+        <w:rPr>
+          <w:lang w:val="fr-FR"/>
+        </w:rPr>
+      </w:pPr>
+    </w:p>
+    <w:p>
+      <w:pPr>
+        <w:rPr>
+          <w:lang w:val="fr-FR"/>
+        </w:rPr>
+      </w:pPr>
+      <w:r>
+        <w:rPr>
+          <w:lang w:val="fr-FR"/>
+        </w:rPr>
+        <w:t>La fonction « delUser » exécute une requête permettant de supprimer l’utilisateur choisi par le superviseur, pus redirige sur la page de gestion d’utilisateur avec le statut en paramètre.</w:t>
+      </w:r>
+    </w:p>
+    <w:p>
+      <w:pPr>
+        <w:rPr>
+          <w:lang w:val="fr-FR"/>
+        </w:rPr>
+      </w:pPr>
+    </w:p>
+    <w:p>
+      <w:pPr>
+        <w:rPr>
+          <w:lang w:val="fr-FR"/>
+        </w:rPr>
+      </w:pPr>
+      <w:r>
+        <w:rPr>
+          <w:lang w:val="fr-FR"/>
+        </w:rPr>
+        <w:t>Si l’utilisateur souhaite créer un utilisateur, celui-ci est redirigé sur la page de création d’utilisateur, entre les données correspondant au nouveau venu, puis valide le formulaire. Les données saisies sont transmises à la fonction « addUser » qui vérifie si le numéro de badge entré n’existe pas. Si le numéro de badge est valide, la fonction exécute la requête de création d’utilisateur, puis redirige sur la page « gerer.php ». Le superviseur peut constater que le nouvel utilisateur vient d’être créé puisqu’il se trouve dans le tableau contenant tous les utilisateurs.</w:t>
       </w:r>
     </w:p>
     <w:p>
@@ -19107,35 +18397,7 @@
         <w:rPr>
           <w:lang w:val="fr-FR"/>
         </w:rPr>
-        <w:t>Si le superviseur souhaite modifier son statut, une variable « $</w:t>
-      </w:r>
-      <w:proofErr w:type="spellStart"/>
-      <w:r>
-        <w:rPr>
-          <w:lang w:val="fr-FR"/>
-        </w:rPr>
-        <w:t>admin</w:t>
-      </w:r>
-      <w:proofErr w:type="spellEnd"/>
-      <w:r>
-        <w:rPr>
-          <w:lang w:val="fr-FR"/>
-        </w:rPr>
-        <w:t xml:space="preserve"> » se met à </w:t>
-      </w:r>
-      <w:proofErr w:type="spellStart"/>
-      <w:r>
-        <w:rPr>
-          <w:lang w:val="fr-FR"/>
-        </w:rPr>
-        <w:t>true</w:t>
-      </w:r>
-      <w:proofErr w:type="spellEnd"/>
-      <w:r>
-        <w:rPr>
-          <w:lang w:val="fr-FR"/>
-        </w:rPr>
-        <w:t xml:space="preserve"> ce qui affiche le son statut en texte plutôt que dans une liste déroulante. Le superviseur n’a donc pas le droit de modifier son propre statut.</w:t>
+        <w:t>Si le superviseur souhaite modifier son statut, une variable « $admin » se met à true ce qui affiche le son statut en texte plutôt que dans une liste déroulante. Le superviseur n’a donc pas le droit de modifier son propre statut.</w:t>
       </w:r>
     </w:p>
     <w:p>
@@ -19922,11 +19184,2107 @@
       <w:bookmarkEnd w:id="58"/>
     </w:p>
     <w:p>
-      <w:r>
-        <w:t>Expliquer écran après écran l’installation et l’utilisation de votre produit.</w:t>
-      </w:r>
-    </w:p>
-    <w:p/>
+      <w:pPr>
+        <w:pStyle w:val="Titre3"/>
+      </w:pPr>
+      <w:r>
+        <w:t>Saisir une consommation</w:t>
+      </w:r>
+      <w:r>
+        <w:t xml:space="preserve"> + voir toutes les saisies</w:t>
+      </w:r>
+      <w:r>
+        <w:t xml:space="preserve"> - employé</w:t>
+      </w:r>
+    </w:p>
+    <w:p>
+      <w:pPr>
+        <w:rPr>
+          <w:lang w:val="fr-FR"/>
+        </w:rPr>
+      </w:pPr>
+      <w:r>
+        <w:rPr>
+          <w:lang w:val="fr-FR"/>
+        </w:rPr>
+        <w:t>L’employé Angus Young souhaite saisir dans l’application ce qu’il vient de consommer. Pour cela, il se connecte en entrant son numéro de badge</w:t>
+      </w:r>
+      <w:r>
+        <w:rPr>
+          <w:lang w:val="fr-FR"/>
+        </w:rPr>
+        <w:t> :</w:t>
+      </w:r>
+    </w:p>
+    <w:p>
+      <w:pPr>
+        <w:rPr>
+          <w:lang w:val="fr-FR"/>
+        </w:rPr>
+      </w:pPr>
+      <w:r>
+        <w:rPr>
+          <w:noProof/>
+          <w:lang w:eastAsia="fr-CH"/>
+        </w:rPr>
+        <w:drawing>
+          <wp:inline distT="0" distB="0" distL="0" distR="0" wp14:anchorId="08D94941" wp14:editId="289DE19E">
+            <wp:extent cx="4400550" cy="1628775"/>
+            <wp:effectExtent l="0" t="0" r="0" b="9525"/>
+            <wp:docPr id="1" name="Image 1"/>
+            <wp:cNvGraphicFramePr>
+              <a:graphicFrameLocks xmlns:a="http://schemas.openxmlformats.org/drawingml/2006/main" noChangeAspect="1"/>
+            </wp:cNvGraphicFramePr>
+            <a:graphic xmlns:a="http://schemas.openxmlformats.org/drawingml/2006/main">
+              <a:graphicData uri="http://schemas.openxmlformats.org/drawingml/2006/picture">
+                <pic:pic xmlns:pic="http://schemas.openxmlformats.org/drawingml/2006/picture">
+                  <pic:nvPicPr>
+                    <pic:cNvPr id="1" name=""/>
+                    <pic:cNvPicPr/>
+                  </pic:nvPicPr>
+                  <pic:blipFill>
+                    <a:blip r:embed="rId13"/>
+                    <a:stretch>
+                      <a:fillRect/>
+                    </a:stretch>
+                  </pic:blipFill>
+                  <pic:spPr>
+                    <a:xfrm>
+                      <a:off x="0" y="0"/>
+                      <a:ext cx="4400550" cy="1628775"/>
+                    </a:xfrm>
+                    <a:prstGeom prst="rect">
+                      <a:avLst/>
+                    </a:prstGeom>
+                  </pic:spPr>
+                </pic:pic>
+              </a:graphicData>
+            </a:graphic>
+          </wp:inline>
+        </w:drawing>
+      </w:r>
+    </w:p>
+    <w:p>
+      <w:pPr>
+        <w:rPr>
+          <w:lang w:val="fr-FR"/>
+        </w:rPr>
+      </w:pPr>
+    </w:p>
+    <w:p>
+      <w:pPr>
+        <w:rPr>
+          <w:lang w:val="fr-FR"/>
+        </w:rPr>
+      </w:pPr>
+      <w:r>
+        <w:rPr>
+          <w:lang w:val="fr-FR"/>
+        </w:rPr>
+        <w:t>Après avoir cliqué sur « Valider », il est redirigé sur la page suivante :</w:t>
+      </w:r>
+    </w:p>
+    <w:p>
+      <w:pPr>
+        <w:rPr>
+          <w:lang w:val="fr-FR"/>
+        </w:rPr>
+      </w:pPr>
+      <w:r>
+        <w:rPr>
+          <w:noProof/>
+          <w:lang w:eastAsia="fr-CH"/>
+        </w:rPr>
+        <w:drawing>
+          <wp:inline distT="0" distB="0" distL="0" distR="0" wp14:anchorId="6F32287E" wp14:editId="0842E4FD">
+            <wp:extent cx="2514600" cy="1323975"/>
+            <wp:effectExtent l="0" t="0" r="0" b="9525"/>
+            <wp:docPr id="2" name="Image 2"/>
+            <wp:cNvGraphicFramePr>
+              <a:graphicFrameLocks xmlns:a="http://schemas.openxmlformats.org/drawingml/2006/main" noChangeAspect="1"/>
+            </wp:cNvGraphicFramePr>
+            <a:graphic xmlns:a="http://schemas.openxmlformats.org/drawingml/2006/main">
+              <a:graphicData uri="http://schemas.openxmlformats.org/drawingml/2006/picture">
+                <pic:pic xmlns:pic="http://schemas.openxmlformats.org/drawingml/2006/picture">
+                  <pic:nvPicPr>
+                    <pic:cNvPr id="1" name=""/>
+                    <pic:cNvPicPr/>
+                  </pic:nvPicPr>
+                  <pic:blipFill>
+                    <a:blip r:embed="rId14"/>
+                    <a:stretch>
+                      <a:fillRect/>
+                    </a:stretch>
+                  </pic:blipFill>
+                  <pic:spPr>
+                    <a:xfrm>
+                      <a:off x="0" y="0"/>
+                      <a:ext cx="2514600" cy="1323975"/>
+                    </a:xfrm>
+                    <a:prstGeom prst="rect">
+                      <a:avLst/>
+                    </a:prstGeom>
+                  </pic:spPr>
+                </pic:pic>
+              </a:graphicData>
+            </a:graphic>
+          </wp:inline>
+        </w:drawing>
+      </w:r>
+    </w:p>
+    <w:p>
+      <w:pPr>
+        <w:rPr>
+          <w:lang w:val="fr-FR"/>
+        </w:rPr>
+      </w:pPr>
+      <w:r>
+        <w:rPr>
+          <w:lang w:val="fr-FR"/>
+        </w:rPr>
+        <w:br w:type="page"/>
+      </w:r>
+    </w:p>
+    <w:p>
+      <w:pPr>
+        <w:rPr>
+          <w:lang w:val="fr-FR"/>
+        </w:rPr>
+      </w:pPr>
+      <w:r>
+        <w:rPr>
+          <w:lang w:val="fr-FR"/>
+        </w:rPr>
+        <w:lastRenderedPageBreak/>
+        <w:t>Comme Angus souhaite saisir sa consommation, il clique sur « Saisir », puis est redirigé sur le formulaire suivant :</w:t>
+      </w:r>
+    </w:p>
+    <w:p>
+      <w:pPr>
+        <w:rPr>
+          <w:lang w:val="fr-FR"/>
+        </w:rPr>
+      </w:pPr>
+    </w:p>
+    <w:p>
+      <w:pPr>
+        <w:rPr>
+          <w:lang w:val="fr-FR"/>
+        </w:rPr>
+      </w:pPr>
+      <w:r>
+        <w:rPr>
+          <w:noProof/>
+          <w:lang w:eastAsia="fr-CH"/>
+        </w:rPr>
+        <w:drawing>
+          <wp:inline distT="0" distB="0" distL="0" distR="0" wp14:anchorId="68439AB3" wp14:editId="1DFCFA9A">
+            <wp:extent cx="5760720" cy="1613535"/>
+            <wp:effectExtent l="0" t="0" r="0" b="5715"/>
+            <wp:docPr id="5" name="Image 5"/>
+            <wp:cNvGraphicFramePr>
+              <a:graphicFrameLocks xmlns:a="http://schemas.openxmlformats.org/drawingml/2006/main" noChangeAspect="1"/>
+            </wp:cNvGraphicFramePr>
+            <a:graphic xmlns:a="http://schemas.openxmlformats.org/drawingml/2006/main">
+              <a:graphicData uri="http://schemas.openxmlformats.org/drawingml/2006/picture">
+                <pic:pic xmlns:pic="http://schemas.openxmlformats.org/drawingml/2006/picture">
+                  <pic:nvPicPr>
+                    <pic:cNvPr id="1" name=""/>
+                    <pic:cNvPicPr/>
+                  </pic:nvPicPr>
+                  <pic:blipFill>
+                    <a:blip r:embed="rId15"/>
+                    <a:stretch>
+                      <a:fillRect/>
+                    </a:stretch>
+                  </pic:blipFill>
+                  <pic:spPr>
+                    <a:xfrm>
+                      <a:off x="0" y="0"/>
+                      <a:ext cx="5760720" cy="1613535"/>
+                    </a:xfrm>
+                    <a:prstGeom prst="rect">
+                      <a:avLst/>
+                    </a:prstGeom>
+                  </pic:spPr>
+                </pic:pic>
+              </a:graphicData>
+            </a:graphic>
+          </wp:inline>
+        </w:drawing>
+      </w:r>
+      <w:bookmarkStart w:id="59" w:name="_Toc477779290"/>
+    </w:p>
+    <w:p>
+      <w:pPr>
+        <w:rPr>
+          <w:lang w:val="fr-FR"/>
+        </w:rPr>
+      </w:pPr>
+    </w:p>
+    <w:p>
+      <w:pPr>
+        <w:rPr>
+          <w:lang w:val="fr-FR"/>
+        </w:rPr>
+      </w:pPr>
+      <w:r>
+        <w:rPr>
+          <w:lang w:val="fr-FR"/>
+        </w:rPr>
+        <w:t>Il saisir sa consommation, soit en insérant des chiffres dans les champs, soit en cliquant sur les petites flèches sur le bord de ceux-ci :</w:t>
+      </w:r>
+    </w:p>
+    <w:p>
+      <w:pPr>
+        <w:rPr>
+          <w:lang w:val="fr-FR"/>
+        </w:rPr>
+      </w:pPr>
+    </w:p>
+    <w:p>
+      <w:pPr>
+        <w:rPr>
+          <w:lang w:val="fr-FR"/>
+        </w:rPr>
+      </w:pPr>
+      <w:r>
+        <w:rPr>
+          <w:noProof/>
+          <w:lang w:eastAsia="fr-CH"/>
+        </w:rPr>
+        <w:drawing>
+          <wp:inline distT="0" distB="0" distL="0" distR="0" wp14:anchorId="352DCEE1" wp14:editId="51A5EA65">
+            <wp:extent cx="5760720" cy="1628775"/>
+            <wp:effectExtent l="0" t="0" r="0" b="9525"/>
+            <wp:docPr id="132" name="Image 132"/>
+            <wp:cNvGraphicFramePr>
+              <a:graphicFrameLocks xmlns:a="http://schemas.openxmlformats.org/drawingml/2006/main" noChangeAspect="1"/>
+            </wp:cNvGraphicFramePr>
+            <a:graphic xmlns:a="http://schemas.openxmlformats.org/drawingml/2006/main">
+              <a:graphicData uri="http://schemas.openxmlformats.org/drawingml/2006/picture">
+                <pic:pic xmlns:pic="http://schemas.openxmlformats.org/drawingml/2006/picture">
+                  <pic:nvPicPr>
+                    <pic:cNvPr id="1" name=""/>
+                    <pic:cNvPicPr/>
+                  </pic:nvPicPr>
+                  <pic:blipFill>
+                    <a:blip r:embed="rId16"/>
+                    <a:stretch>
+                      <a:fillRect/>
+                    </a:stretch>
+                  </pic:blipFill>
+                  <pic:spPr>
+                    <a:xfrm>
+                      <a:off x="0" y="0"/>
+                      <a:ext cx="5760720" cy="1628775"/>
+                    </a:xfrm>
+                    <a:prstGeom prst="rect">
+                      <a:avLst/>
+                    </a:prstGeom>
+                  </pic:spPr>
+                </pic:pic>
+              </a:graphicData>
+            </a:graphic>
+          </wp:inline>
+        </w:drawing>
+      </w:r>
+    </w:p>
+    <w:p>
+      <w:pPr>
+        <w:rPr>
+          <w:lang w:val="fr-FR"/>
+        </w:rPr>
+      </w:pPr>
+    </w:p>
+    <w:p>
+      <w:pPr>
+        <w:rPr>
+          <w:lang w:val="fr-FR"/>
+        </w:rPr>
+      </w:pPr>
+      <w:r>
+        <w:rPr>
+          <w:lang w:val="fr-FR"/>
+        </w:rPr>
+        <w:t xml:space="preserve">Nous pouvons constater qu’Angus vient de consommer 3 minérales, 2  « œil de Perdrix » et 2 schnaps. Il valide sa consommation </w:t>
+      </w:r>
+      <w:r>
+        <w:rPr>
+          <w:lang w:val="fr-FR"/>
+        </w:rPr>
+        <w:t>et retrouve sur formulaire vide, comme ceci :</w:t>
+      </w:r>
+    </w:p>
+    <w:p>
+      <w:pPr>
+        <w:rPr>
+          <w:lang w:val="fr-FR"/>
+        </w:rPr>
+      </w:pPr>
+    </w:p>
+    <w:p>
+      <w:pPr>
+        <w:rPr>
+          <w:lang w:val="fr-FR"/>
+        </w:rPr>
+      </w:pPr>
+      <w:r>
+        <w:rPr>
+          <w:noProof/>
+          <w:lang w:eastAsia="fr-CH"/>
+        </w:rPr>
+        <w:drawing>
+          <wp:inline distT="0" distB="0" distL="0" distR="0" wp14:anchorId="5D3A3A2C" wp14:editId="1DD69F66">
+            <wp:extent cx="5760720" cy="1613535"/>
+            <wp:effectExtent l="0" t="0" r="0" b="5715"/>
+            <wp:docPr id="133" name="Image 133"/>
+            <wp:cNvGraphicFramePr>
+              <a:graphicFrameLocks xmlns:a="http://schemas.openxmlformats.org/drawingml/2006/main" noChangeAspect="1"/>
+            </wp:cNvGraphicFramePr>
+            <a:graphic xmlns:a="http://schemas.openxmlformats.org/drawingml/2006/main">
+              <a:graphicData uri="http://schemas.openxmlformats.org/drawingml/2006/picture">
+                <pic:pic xmlns:pic="http://schemas.openxmlformats.org/drawingml/2006/picture">
+                  <pic:nvPicPr>
+                    <pic:cNvPr id="1" name=""/>
+                    <pic:cNvPicPr/>
+                  </pic:nvPicPr>
+                  <pic:blipFill>
+                    <a:blip r:embed="rId15"/>
+                    <a:stretch>
+                      <a:fillRect/>
+                    </a:stretch>
+                  </pic:blipFill>
+                  <pic:spPr>
+                    <a:xfrm>
+                      <a:off x="0" y="0"/>
+                      <a:ext cx="5760720" cy="1613535"/>
+                    </a:xfrm>
+                    <a:prstGeom prst="rect">
+                      <a:avLst/>
+                    </a:prstGeom>
+                  </pic:spPr>
+                </pic:pic>
+              </a:graphicData>
+            </a:graphic>
+          </wp:inline>
+        </w:drawing>
+      </w:r>
+    </w:p>
+    <w:p>
+      <w:pPr>
+        <w:rPr>
+          <w:lang w:val="fr-FR"/>
+        </w:rPr>
+      </w:pPr>
+    </w:p>
+    <w:p>
+      <w:pPr>
+        <w:rPr>
+          <w:lang w:val="fr-FR"/>
+        </w:rPr>
+      </w:pPr>
+      <w:r>
+        <w:rPr>
+          <w:lang w:val="fr-FR"/>
+        </w:rPr>
+        <w:t>Notre employé clique sur « </w:t>
+      </w:r>
+      <w:r>
+        <w:rPr>
+          <w:lang w:val="fr-FR"/>
+        </w:rPr>
+        <w:t>retour » en bas à gauche, à côté de « valider » :</w:t>
+      </w:r>
+    </w:p>
+    <w:p>
+      <w:pPr>
+        <w:rPr>
+          <w:lang w:val="fr-FR"/>
+        </w:rPr>
+      </w:pPr>
+      <w:r>
+        <w:rPr>
+          <w:noProof/>
+          <w:lang w:eastAsia="fr-CH"/>
+        </w:rPr>
+        <w:drawing>
+          <wp:inline distT="0" distB="0" distL="0" distR="0" wp14:anchorId="749FDDA7" wp14:editId="23A92490">
+            <wp:extent cx="1762125" cy="857250"/>
+            <wp:effectExtent l="0" t="0" r="9525" b="0"/>
+            <wp:docPr id="134" name="Image 134"/>
+            <wp:cNvGraphicFramePr>
+              <a:graphicFrameLocks xmlns:a="http://schemas.openxmlformats.org/drawingml/2006/main" noChangeAspect="1"/>
+            </wp:cNvGraphicFramePr>
+            <a:graphic xmlns:a="http://schemas.openxmlformats.org/drawingml/2006/main">
+              <a:graphicData uri="http://schemas.openxmlformats.org/drawingml/2006/picture">
+                <pic:pic xmlns:pic="http://schemas.openxmlformats.org/drawingml/2006/picture">
+                  <pic:nvPicPr>
+                    <pic:cNvPr id="1" name=""/>
+                    <pic:cNvPicPr/>
+                  </pic:nvPicPr>
+                  <pic:blipFill>
+                    <a:blip r:embed="rId17"/>
+                    <a:stretch>
+                      <a:fillRect/>
+                    </a:stretch>
+                  </pic:blipFill>
+                  <pic:spPr>
+                    <a:xfrm>
+                      <a:off x="0" y="0"/>
+                      <a:ext cx="1762125" cy="857250"/>
+                    </a:xfrm>
+                    <a:prstGeom prst="rect">
+                      <a:avLst/>
+                    </a:prstGeom>
+                  </pic:spPr>
+                </pic:pic>
+              </a:graphicData>
+            </a:graphic>
+          </wp:inline>
+        </w:drawing>
+      </w:r>
+    </w:p>
+    <w:p>
+      <w:pPr>
+        <w:rPr>
+          <w:lang w:val="fr-FR"/>
+        </w:rPr>
+      </w:pPr>
+      <w:r>
+        <w:rPr>
+          <w:lang w:val="fr-FR"/>
+        </w:rPr>
+        <w:br w:type="page"/>
+      </w:r>
+    </w:p>
+    <w:p>
+      <w:pPr>
+        <w:rPr>
+          <w:lang w:val="fr-FR"/>
+        </w:rPr>
+      </w:pPr>
+      <w:r>
+        <w:rPr>
+          <w:lang w:val="fr-FR"/>
+        </w:rPr>
+        <w:lastRenderedPageBreak/>
+        <w:t>Angus est redirigé sur sa page d’accueil, rappel :</w:t>
+      </w:r>
+    </w:p>
+    <w:p>
+      <w:pPr>
+        <w:rPr>
+          <w:lang w:val="fr-FR"/>
+        </w:rPr>
+      </w:pPr>
+      <w:r>
+        <w:rPr>
+          <w:noProof/>
+          <w:lang w:eastAsia="fr-CH"/>
+        </w:rPr>
+        <w:drawing>
+          <wp:inline distT="0" distB="0" distL="0" distR="0" wp14:anchorId="74412DC4" wp14:editId="0385BE54">
+            <wp:extent cx="2514600" cy="1323975"/>
+            <wp:effectExtent l="0" t="0" r="0" b="9525"/>
+            <wp:docPr id="135" name="Image 135"/>
+            <wp:cNvGraphicFramePr>
+              <a:graphicFrameLocks xmlns:a="http://schemas.openxmlformats.org/drawingml/2006/main" noChangeAspect="1"/>
+            </wp:cNvGraphicFramePr>
+            <a:graphic xmlns:a="http://schemas.openxmlformats.org/drawingml/2006/main">
+              <a:graphicData uri="http://schemas.openxmlformats.org/drawingml/2006/picture">
+                <pic:pic xmlns:pic="http://schemas.openxmlformats.org/drawingml/2006/picture">
+                  <pic:nvPicPr>
+                    <pic:cNvPr id="1" name=""/>
+                    <pic:cNvPicPr/>
+                  </pic:nvPicPr>
+                  <pic:blipFill>
+                    <a:blip r:embed="rId14"/>
+                    <a:stretch>
+                      <a:fillRect/>
+                    </a:stretch>
+                  </pic:blipFill>
+                  <pic:spPr>
+                    <a:xfrm>
+                      <a:off x="0" y="0"/>
+                      <a:ext cx="2514600" cy="1323975"/>
+                    </a:xfrm>
+                    <a:prstGeom prst="rect">
+                      <a:avLst/>
+                    </a:prstGeom>
+                  </pic:spPr>
+                </pic:pic>
+              </a:graphicData>
+            </a:graphic>
+          </wp:inline>
+        </w:drawing>
+      </w:r>
+    </w:p>
+    <w:p>
+      <w:pPr>
+        <w:rPr>
+          <w:lang w:val="fr-FR"/>
+        </w:rPr>
+      </w:pPr>
+    </w:p>
+    <w:p>
+      <w:pPr>
+        <w:rPr>
+          <w:lang w:val="fr-FR"/>
+        </w:rPr>
+      </w:pPr>
+      <w:r>
+        <w:rPr>
+          <w:lang w:val="fr-FR"/>
+        </w:rPr>
+        <w:t>Maintenant que l’employé Angus Young vient de valider sa saisie, celui-ci souhaite voir toutes ses saisies. Il clique alors sur « Mes achats » :</w:t>
+      </w:r>
+    </w:p>
+    <w:p>
+      <w:pPr>
+        <w:rPr>
+          <w:lang w:val="fr-FR"/>
+        </w:rPr>
+      </w:pPr>
+      <w:r>
+        <w:rPr>
+          <w:noProof/>
+          <w:lang w:eastAsia="fr-CH"/>
+        </w:rPr>
+        <w:drawing>
+          <wp:inline distT="0" distB="0" distL="0" distR="0" wp14:anchorId="3F6A187F" wp14:editId="664F7930">
+            <wp:extent cx="5760720" cy="982345"/>
+            <wp:effectExtent l="0" t="0" r="0" b="8255"/>
+            <wp:docPr id="136" name="Image 136"/>
+            <wp:cNvGraphicFramePr>
+              <a:graphicFrameLocks xmlns:a="http://schemas.openxmlformats.org/drawingml/2006/main" noChangeAspect="1"/>
+            </wp:cNvGraphicFramePr>
+            <a:graphic xmlns:a="http://schemas.openxmlformats.org/drawingml/2006/main">
+              <a:graphicData uri="http://schemas.openxmlformats.org/drawingml/2006/picture">
+                <pic:pic xmlns:pic="http://schemas.openxmlformats.org/drawingml/2006/picture">
+                  <pic:nvPicPr>
+                    <pic:cNvPr id="1" name=""/>
+                    <pic:cNvPicPr/>
+                  </pic:nvPicPr>
+                  <pic:blipFill>
+                    <a:blip r:embed="rId18"/>
+                    <a:stretch>
+                      <a:fillRect/>
+                    </a:stretch>
+                  </pic:blipFill>
+                  <pic:spPr>
+                    <a:xfrm>
+                      <a:off x="0" y="0"/>
+                      <a:ext cx="5760720" cy="982345"/>
+                    </a:xfrm>
+                    <a:prstGeom prst="rect">
+                      <a:avLst/>
+                    </a:prstGeom>
+                  </pic:spPr>
+                </pic:pic>
+              </a:graphicData>
+            </a:graphic>
+          </wp:inline>
+        </w:drawing>
+      </w:r>
+    </w:p>
+    <w:p>
+      <w:pPr>
+        <w:rPr>
+          <w:lang w:val="fr-FR"/>
+        </w:rPr>
+      </w:pPr>
+    </w:p>
+    <w:p>
+      <w:pPr>
+        <w:rPr>
+          <w:lang w:val="fr-FR"/>
+        </w:rPr>
+      </w:pPr>
+      <w:r>
+        <w:rPr>
+          <w:lang w:val="fr-FR"/>
+        </w:rPr>
+        <w:t>On constate qu’Angus a consommé 3 articles le 21 mars 2017 qui sont 3 schnaps, 3 minérales et 3 « œil de Perdrix ». Ces 3 consommations correspondent à celles qui viennent d’être saisies et ce sont les seules que l’employé à saisies depuis que son compte existe.</w:t>
+      </w:r>
+    </w:p>
+    <w:p>
+      <w:pPr>
+        <w:rPr>
+          <w:lang w:val="fr-FR"/>
+        </w:rPr>
+      </w:pPr>
+    </w:p>
+    <w:p>
+      <w:pPr>
+        <w:pStyle w:val="Titre2"/>
+      </w:pPr>
+      <w:r>
+        <w:t>Modification d’une facture – caissier</w:t>
+      </w:r>
+    </w:p>
+    <w:p>
+      <w:pPr>
+        <w:rPr>
+          <w:lang w:val="fr-FR"/>
+        </w:rPr>
+      </w:pPr>
+      <w:r>
+        <w:rPr>
+          <w:lang w:val="fr-FR"/>
+        </w:rPr>
+        <w:t>Pour modifier une facture ou consommation, le caissier doit se connecter à son compte, puis arrive sur l’index suivant :</w:t>
+      </w:r>
+    </w:p>
+    <w:p>
+      <w:pPr>
+        <w:rPr>
+          <w:lang w:val="fr-FR"/>
+        </w:rPr>
+      </w:pPr>
+      <w:r>
+        <w:rPr>
+          <w:noProof/>
+          <w:lang w:eastAsia="fr-CH"/>
+        </w:rPr>
+        <w:drawing>
+          <wp:inline distT="0" distB="0" distL="0" distR="0" wp14:anchorId="33178F2E" wp14:editId="31C236FB">
+            <wp:extent cx="2171700" cy="1019175"/>
+            <wp:effectExtent l="0" t="0" r="0" b="9525"/>
+            <wp:docPr id="137" name="Image 137"/>
+            <wp:cNvGraphicFramePr>
+              <a:graphicFrameLocks xmlns:a="http://schemas.openxmlformats.org/drawingml/2006/main" noChangeAspect="1"/>
+            </wp:cNvGraphicFramePr>
+            <a:graphic xmlns:a="http://schemas.openxmlformats.org/drawingml/2006/main">
+              <a:graphicData uri="http://schemas.openxmlformats.org/drawingml/2006/picture">
+                <pic:pic xmlns:pic="http://schemas.openxmlformats.org/drawingml/2006/picture">
+                  <pic:nvPicPr>
+                    <pic:cNvPr id="1" name=""/>
+                    <pic:cNvPicPr/>
+                  </pic:nvPicPr>
+                  <pic:blipFill>
+                    <a:blip r:embed="rId19"/>
+                    <a:stretch>
+                      <a:fillRect/>
+                    </a:stretch>
+                  </pic:blipFill>
+                  <pic:spPr>
+                    <a:xfrm>
+                      <a:off x="0" y="0"/>
+                      <a:ext cx="2171700" cy="1019175"/>
+                    </a:xfrm>
+                    <a:prstGeom prst="rect">
+                      <a:avLst/>
+                    </a:prstGeom>
+                  </pic:spPr>
+                </pic:pic>
+              </a:graphicData>
+            </a:graphic>
+          </wp:inline>
+        </w:drawing>
+      </w:r>
+    </w:p>
+    <w:p>
+      <w:pPr>
+        <w:rPr>
+          <w:lang w:val="fr-FR"/>
+        </w:rPr>
+      </w:pPr>
+      <w:r>
+        <w:rPr>
+          <w:lang w:val="fr-FR"/>
+        </w:rPr>
+        <w:t>Il doit cliquer sur « Factures », puis est redirigé sur la page suivante. Les consommations affichées par défaut sont celles de l’utilisateur connecté, donc les siennes :</w:t>
+      </w:r>
+    </w:p>
+    <w:p>
+      <w:pPr>
+        <w:rPr>
+          <w:lang w:val="fr-FR"/>
+        </w:rPr>
+      </w:pPr>
+    </w:p>
+    <w:p>
+      <w:pPr>
+        <w:rPr>
+          <w:lang w:val="fr-FR"/>
+        </w:rPr>
+      </w:pPr>
+      <w:r>
+        <w:rPr>
+          <w:noProof/>
+          <w:lang w:eastAsia="fr-CH"/>
+        </w:rPr>
+        <w:drawing>
+          <wp:inline distT="0" distB="0" distL="0" distR="0" wp14:anchorId="0670ACEA" wp14:editId="165DD780">
+            <wp:extent cx="5760720" cy="2055495"/>
+            <wp:effectExtent l="0" t="0" r="0" b="1905"/>
+            <wp:docPr id="138" name="Image 138"/>
+            <wp:cNvGraphicFramePr>
+              <a:graphicFrameLocks xmlns:a="http://schemas.openxmlformats.org/drawingml/2006/main" noChangeAspect="1"/>
+            </wp:cNvGraphicFramePr>
+            <a:graphic xmlns:a="http://schemas.openxmlformats.org/drawingml/2006/main">
+              <a:graphicData uri="http://schemas.openxmlformats.org/drawingml/2006/picture">
+                <pic:pic xmlns:pic="http://schemas.openxmlformats.org/drawingml/2006/picture">
+                  <pic:nvPicPr>
+                    <pic:cNvPr id="1" name=""/>
+                    <pic:cNvPicPr/>
+                  </pic:nvPicPr>
+                  <pic:blipFill>
+                    <a:blip r:embed="rId20"/>
+                    <a:stretch>
+                      <a:fillRect/>
+                    </a:stretch>
+                  </pic:blipFill>
+                  <pic:spPr>
+                    <a:xfrm>
+                      <a:off x="0" y="0"/>
+                      <a:ext cx="5760720" cy="2055495"/>
+                    </a:xfrm>
+                    <a:prstGeom prst="rect">
+                      <a:avLst/>
+                    </a:prstGeom>
+                  </pic:spPr>
+                </pic:pic>
+              </a:graphicData>
+            </a:graphic>
+          </wp:inline>
+        </w:drawing>
+      </w:r>
+    </w:p>
+    <w:p>
+      <w:pPr>
+        <w:rPr>
+          <w:lang w:val="fr-FR"/>
+        </w:rPr>
+      </w:pPr>
+      <w:r>
+        <w:rPr>
+          <w:lang w:val="fr-FR"/>
+        </w:rPr>
+        <w:br w:type="page"/>
+      </w:r>
+    </w:p>
+    <w:p>
+      <w:pPr>
+        <w:rPr>
+          <w:lang w:val="fr-FR"/>
+        </w:rPr>
+      </w:pPr>
+      <w:r>
+        <w:rPr>
+          <w:lang w:val="fr-FR"/>
+        </w:rPr>
+        <w:lastRenderedPageBreak/>
+        <w:t>Si, par exemple, le caissier souhaite modifier une consommation d’Angus Young, il se rend dans la liste déroulante :</w:t>
+      </w:r>
+    </w:p>
+    <w:p>
+      <w:pPr>
+        <w:rPr>
+          <w:lang w:val="fr-FR"/>
+        </w:rPr>
+      </w:pPr>
+      <w:r>
+        <w:rPr>
+          <w:noProof/>
+          <w:lang w:eastAsia="fr-CH"/>
+        </w:rPr>
+        <w:drawing>
+          <wp:inline distT="0" distB="0" distL="0" distR="0">
+            <wp:extent cx="1860550" cy="2361565"/>
+            <wp:effectExtent l="0" t="0" r="6350" b="635"/>
+            <wp:docPr id="142" name="Image 142"/>
+            <wp:cNvGraphicFramePr>
+              <a:graphicFrameLocks xmlns:a="http://schemas.openxmlformats.org/drawingml/2006/main" noChangeAspect="1"/>
+            </wp:cNvGraphicFramePr>
+            <a:graphic xmlns:a="http://schemas.openxmlformats.org/drawingml/2006/main">
+              <a:graphicData uri="http://schemas.openxmlformats.org/drawingml/2006/picture">
+                <pic:pic xmlns:pic="http://schemas.openxmlformats.org/drawingml/2006/picture">
+                  <pic:nvPicPr>
+                    <pic:cNvPr id="0" name="Picture 4"/>
+                    <pic:cNvPicPr>
+                      <a:picLocks noChangeAspect="1" noChangeArrowheads="1"/>
+                    </pic:cNvPicPr>
+                  </pic:nvPicPr>
+                  <pic:blipFill>
+                    <a:blip r:embed="rId21">
+                      <a:extLst>
+                        <a:ext uri="{28A0092B-C50C-407E-A947-70E740481C1C}">
+                          <a14:useLocalDpi xmlns:a14="http://schemas.microsoft.com/office/drawing/2010/main" val="0"/>
+                        </a:ext>
+                      </a:extLst>
+                    </a:blip>
+                    <a:srcRect/>
+                    <a:stretch>
+                      <a:fillRect/>
+                    </a:stretch>
+                  </pic:blipFill>
+                  <pic:spPr bwMode="auto">
+                    <a:xfrm>
+                      <a:off x="0" y="0"/>
+                      <a:ext cx="1860550" cy="2361565"/>
+                    </a:xfrm>
+                    <a:prstGeom prst="rect">
+                      <a:avLst/>
+                    </a:prstGeom>
+                    <a:noFill/>
+                    <a:ln>
+                      <a:noFill/>
+                    </a:ln>
+                  </pic:spPr>
+                </pic:pic>
+              </a:graphicData>
+            </a:graphic>
+          </wp:inline>
+        </w:drawing>
+      </w:r>
+    </w:p>
+    <w:p>
+      <w:pPr>
+        <w:rPr>
+          <w:lang w:val="fr-FR"/>
+        </w:rPr>
+      </w:pPr>
+    </w:p>
+    <w:p>
+      <w:pPr>
+        <w:rPr>
+          <w:lang w:val="fr-FR"/>
+        </w:rPr>
+      </w:pPr>
+      <w:r>
+        <w:rPr>
+          <w:lang w:val="fr-FR"/>
+        </w:rPr>
+        <w:t>Puis sélectionne « Young Angus ». Le caissier peut à présent voir les saisie de l’employé qu’il vient de choisir :</w:t>
+      </w:r>
+    </w:p>
+    <w:p>
+      <w:pPr>
+        <w:rPr>
+          <w:lang w:val="fr-FR"/>
+        </w:rPr>
+      </w:pPr>
+      <w:r>
+        <w:rPr>
+          <w:noProof/>
+          <w:lang w:eastAsia="fr-CH"/>
+        </w:rPr>
+        <w:drawing>
+          <wp:inline distT="0" distB="0" distL="0" distR="0" wp14:anchorId="50EEF5FF" wp14:editId="30E6FE99">
+            <wp:extent cx="5760720" cy="1405890"/>
+            <wp:effectExtent l="0" t="0" r="0" b="3810"/>
+            <wp:docPr id="143" name="Image 143"/>
+            <wp:cNvGraphicFramePr>
+              <a:graphicFrameLocks xmlns:a="http://schemas.openxmlformats.org/drawingml/2006/main" noChangeAspect="1"/>
+            </wp:cNvGraphicFramePr>
+            <a:graphic xmlns:a="http://schemas.openxmlformats.org/drawingml/2006/main">
+              <a:graphicData uri="http://schemas.openxmlformats.org/drawingml/2006/picture">
+                <pic:pic xmlns:pic="http://schemas.openxmlformats.org/drawingml/2006/picture">
+                  <pic:nvPicPr>
+                    <pic:cNvPr id="1" name=""/>
+                    <pic:cNvPicPr/>
+                  </pic:nvPicPr>
+                  <pic:blipFill>
+                    <a:blip r:embed="rId22"/>
+                    <a:stretch>
+                      <a:fillRect/>
+                    </a:stretch>
+                  </pic:blipFill>
+                  <pic:spPr>
+                    <a:xfrm>
+                      <a:off x="0" y="0"/>
+                      <a:ext cx="5760720" cy="1405890"/>
+                    </a:xfrm>
+                    <a:prstGeom prst="rect">
+                      <a:avLst/>
+                    </a:prstGeom>
+                  </pic:spPr>
+                </pic:pic>
+              </a:graphicData>
+            </a:graphic>
+          </wp:inline>
+        </w:drawing>
+      </w:r>
+    </w:p>
+    <w:p>
+      <w:pPr>
+        <w:rPr>
+          <w:lang w:val="fr-FR"/>
+        </w:rPr>
+      </w:pPr>
+    </w:p>
+    <w:p>
+      <w:pPr>
+        <w:rPr>
+          <w:lang w:val="fr-FR"/>
+        </w:rPr>
+      </w:pPr>
+      <w:r>
+        <w:rPr>
+          <w:lang w:val="fr-FR"/>
+        </w:rPr>
+        <w:t>Admettons qu’Angus Young se soit est trompé dans sa saisie et qu’il a consommé 2 schnaps au lieu de 3. Le caissier doit cliquer sur « modifier », puis arrive sur la page suivante :</w:t>
+      </w:r>
+    </w:p>
+    <w:p>
+      <w:pPr>
+        <w:rPr>
+          <w:lang w:val="fr-FR"/>
+        </w:rPr>
+      </w:pPr>
+    </w:p>
+    <w:p>
+      <w:pPr>
+        <w:rPr>
+          <w:lang w:val="fr-FR"/>
+        </w:rPr>
+      </w:pPr>
+      <w:r>
+        <w:rPr>
+          <w:noProof/>
+          <w:lang w:eastAsia="fr-CH"/>
+        </w:rPr>
+        <w:drawing>
+          <wp:inline distT="0" distB="0" distL="0" distR="0" wp14:anchorId="38DAAB43" wp14:editId="14970905">
+            <wp:extent cx="4648200" cy="1304925"/>
+            <wp:effectExtent l="0" t="0" r="0" b="9525"/>
+            <wp:docPr id="144" name="Image 144"/>
+            <wp:cNvGraphicFramePr>
+              <a:graphicFrameLocks xmlns:a="http://schemas.openxmlformats.org/drawingml/2006/main" noChangeAspect="1"/>
+            </wp:cNvGraphicFramePr>
+            <a:graphic xmlns:a="http://schemas.openxmlformats.org/drawingml/2006/main">
+              <a:graphicData uri="http://schemas.openxmlformats.org/drawingml/2006/picture">
+                <pic:pic xmlns:pic="http://schemas.openxmlformats.org/drawingml/2006/picture">
+                  <pic:nvPicPr>
+                    <pic:cNvPr id="1" name=""/>
+                    <pic:cNvPicPr/>
+                  </pic:nvPicPr>
+                  <pic:blipFill>
+                    <a:blip r:embed="rId23"/>
+                    <a:stretch>
+                      <a:fillRect/>
+                    </a:stretch>
+                  </pic:blipFill>
+                  <pic:spPr>
+                    <a:xfrm>
+                      <a:off x="0" y="0"/>
+                      <a:ext cx="4648200" cy="1304925"/>
+                    </a:xfrm>
+                    <a:prstGeom prst="rect">
+                      <a:avLst/>
+                    </a:prstGeom>
+                  </pic:spPr>
+                </pic:pic>
+              </a:graphicData>
+            </a:graphic>
+          </wp:inline>
+        </w:drawing>
+      </w:r>
+    </w:p>
+    <w:p>
+      <w:pPr>
+        <w:rPr>
+          <w:lang w:val="fr-FR"/>
+        </w:rPr>
+      </w:pPr>
+    </w:p>
+    <w:p>
+      <w:pPr>
+        <w:rPr>
+          <w:lang w:val="fr-FR"/>
+        </w:rPr>
+      </w:pPr>
+      <w:r>
+        <w:rPr>
+          <w:lang w:val="fr-FR"/>
+        </w:rPr>
+        <w:t>Le caissier change « 3 » par « 2 » :</w:t>
+      </w:r>
+    </w:p>
+    <w:p>
+      <w:pPr>
+        <w:rPr>
+          <w:lang w:val="fr-FR"/>
+        </w:rPr>
+      </w:pPr>
+    </w:p>
+    <w:p>
+      <w:pPr>
+        <w:rPr>
+          <w:lang w:val="fr-FR"/>
+        </w:rPr>
+      </w:pPr>
+      <w:r>
+        <w:rPr>
+          <w:noProof/>
+          <w:lang w:eastAsia="fr-CH"/>
+        </w:rPr>
+        <w:drawing>
+          <wp:inline distT="0" distB="0" distL="0" distR="0" wp14:anchorId="383AED0A" wp14:editId="33CAF3BA">
+            <wp:extent cx="4476750" cy="1362075"/>
+            <wp:effectExtent l="0" t="0" r="0" b="9525"/>
+            <wp:docPr id="146" name="Image 146"/>
+            <wp:cNvGraphicFramePr>
+              <a:graphicFrameLocks xmlns:a="http://schemas.openxmlformats.org/drawingml/2006/main" noChangeAspect="1"/>
+            </wp:cNvGraphicFramePr>
+            <a:graphic xmlns:a="http://schemas.openxmlformats.org/drawingml/2006/main">
+              <a:graphicData uri="http://schemas.openxmlformats.org/drawingml/2006/picture">
+                <pic:pic xmlns:pic="http://schemas.openxmlformats.org/drawingml/2006/picture">
+                  <pic:nvPicPr>
+                    <pic:cNvPr id="1" name=""/>
+                    <pic:cNvPicPr/>
+                  </pic:nvPicPr>
+                  <pic:blipFill>
+                    <a:blip r:embed="rId24"/>
+                    <a:stretch>
+                      <a:fillRect/>
+                    </a:stretch>
+                  </pic:blipFill>
+                  <pic:spPr>
+                    <a:xfrm>
+                      <a:off x="0" y="0"/>
+                      <a:ext cx="4476750" cy="1362075"/>
+                    </a:xfrm>
+                    <a:prstGeom prst="rect">
+                      <a:avLst/>
+                    </a:prstGeom>
+                  </pic:spPr>
+                </pic:pic>
+              </a:graphicData>
+            </a:graphic>
+          </wp:inline>
+        </w:drawing>
+      </w:r>
+    </w:p>
+    <w:p>
+      <w:pPr>
+        <w:rPr>
+          <w:lang w:val="fr-FR"/>
+        </w:rPr>
+      </w:pPr>
+    </w:p>
+    <w:p>
+      <w:pPr>
+        <w:rPr>
+          <w:lang w:val="fr-FR"/>
+        </w:rPr>
+      </w:pPr>
+      <w:r>
+        <w:rPr>
+          <w:lang w:val="fr-FR"/>
+        </w:rPr>
+        <w:lastRenderedPageBreak/>
+        <w:t xml:space="preserve">Il valide en cliquant sur « valider », puis est redirigé sur la page des factures avec ses propres consommations par défaut. </w:t>
+      </w:r>
+    </w:p>
+    <w:p>
+      <w:pPr>
+        <w:rPr>
+          <w:lang w:val="fr-FR"/>
+        </w:rPr>
+      </w:pPr>
+    </w:p>
+    <w:p>
+      <w:pPr>
+        <w:rPr>
+          <w:lang w:val="fr-FR"/>
+        </w:rPr>
+      </w:pPr>
+      <w:r>
+        <w:rPr>
+          <w:noProof/>
+          <w:lang w:eastAsia="fr-CH"/>
+        </w:rPr>
+        <w:drawing>
+          <wp:inline distT="0" distB="0" distL="0" distR="0" wp14:anchorId="54A7737B" wp14:editId="370615D1">
+            <wp:extent cx="5760720" cy="2055495"/>
+            <wp:effectExtent l="0" t="0" r="0" b="1905"/>
+            <wp:docPr id="147" name="Image 147"/>
+            <wp:cNvGraphicFramePr>
+              <a:graphicFrameLocks xmlns:a="http://schemas.openxmlformats.org/drawingml/2006/main" noChangeAspect="1"/>
+            </wp:cNvGraphicFramePr>
+            <a:graphic xmlns:a="http://schemas.openxmlformats.org/drawingml/2006/main">
+              <a:graphicData uri="http://schemas.openxmlformats.org/drawingml/2006/picture">
+                <pic:pic xmlns:pic="http://schemas.openxmlformats.org/drawingml/2006/picture">
+                  <pic:nvPicPr>
+                    <pic:cNvPr id="1" name=""/>
+                    <pic:cNvPicPr/>
+                  </pic:nvPicPr>
+                  <pic:blipFill>
+                    <a:blip r:embed="rId20"/>
+                    <a:stretch>
+                      <a:fillRect/>
+                    </a:stretch>
+                  </pic:blipFill>
+                  <pic:spPr>
+                    <a:xfrm>
+                      <a:off x="0" y="0"/>
+                      <a:ext cx="5760720" cy="2055495"/>
+                    </a:xfrm>
+                    <a:prstGeom prst="rect">
+                      <a:avLst/>
+                    </a:prstGeom>
+                  </pic:spPr>
+                </pic:pic>
+              </a:graphicData>
+            </a:graphic>
+          </wp:inline>
+        </w:drawing>
+      </w:r>
+    </w:p>
+    <w:p>
+      <w:pPr>
+        <w:rPr>
+          <w:lang w:val="fr-FR"/>
+        </w:rPr>
+      </w:pPr>
+    </w:p>
+    <w:p>
+      <w:pPr>
+        <w:rPr>
+          <w:lang w:val="fr-FR"/>
+        </w:rPr>
+      </w:pPr>
+      <w:r>
+        <w:rPr>
+          <w:lang w:val="fr-FR"/>
+        </w:rPr>
+        <w:t>Il retourne sur l’utilisateur « Angus Young » :</w:t>
+      </w:r>
+    </w:p>
+    <w:p>
+      <w:pPr>
+        <w:rPr>
+          <w:lang w:val="fr-FR"/>
+        </w:rPr>
+      </w:pPr>
+    </w:p>
+    <w:p>
+      <w:pPr>
+        <w:rPr>
+          <w:lang w:val="fr-FR"/>
+        </w:rPr>
+      </w:pPr>
+      <w:r>
+        <w:rPr>
+          <w:noProof/>
+          <w:lang w:eastAsia="fr-CH"/>
+        </w:rPr>
+        <w:drawing>
+          <wp:inline distT="0" distB="0" distL="0" distR="0" wp14:anchorId="7C79E5F6" wp14:editId="6B7819F5">
+            <wp:extent cx="1860550" cy="2361565"/>
+            <wp:effectExtent l="0" t="0" r="6350" b="635"/>
+            <wp:docPr id="148" name="Image 148"/>
+            <wp:cNvGraphicFramePr>
+              <a:graphicFrameLocks xmlns:a="http://schemas.openxmlformats.org/drawingml/2006/main" noChangeAspect="1"/>
+            </wp:cNvGraphicFramePr>
+            <a:graphic xmlns:a="http://schemas.openxmlformats.org/drawingml/2006/main">
+              <a:graphicData uri="http://schemas.openxmlformats.org/drawingml/2006/picture">
+                <pic:pic xmlns:pic="http://schemas.openxmlformats.org/drawingml/2006/picture">
+                  <pic:nvPicPr>
+                    <pic:cNvPr id="0" name="Picture 4"/>
+                    <pic:cNvPicPr>
+                      <a:picLocks noChangeAspect="1" noChangeArrowheads="1"/>
+                    </pic:cNvPicPr>
+                  </pic:nvPicPr>
+                  <pic:blipFill>
+                    <a:blip r:embed="rId21">
+                      <a:extLst>
+                        <a:ext uri="{28A0092B-C50C-407E-A947-70E740481C1C}">
+                          <a14:useLocalDpi xmlns:a14="http://schemas.microsoft.com/office/drawing/2010/main" val="0"/>
+                        </a:ext>
+                      </a:extLst>
+                    </a:blip>
+                    <a:srcRect/>
+                    <a:stretch>
+                      <a:fillRect/>
+                    </a:stretch>
+                  </pic:blipFill>
+                  <pic:spPr bwMode="auto">
+                    <a:xfrm>
+                      <a:off x="0" y="0"/>
+                      <a:ext cx="1860550" cy="2361565"/>
+                    </a:xfrm>
+                    <a:prstGeom prst="rect">
+                      <a:avLst/>
+                    </a:prstGeom>
+                    <a:noFill/>
+                    <a:ln>
+                      <a:noFill/>
+                    </a:ln>
+                  </pic:spPr>
+                </pic:pic>
+              </a:graphicData>
+            </a:graphic>
+          </wp:inline>
+        </w:drawing>
+      </w:r>
+    </w:p>
+    <w:p>
+      <w:pPr>
+        <w:rPr>
+          <w:noProof/>
+          <w:lang w:eastAsia="fr-CH"/>
+        </w:rPr>
+      </w:pPr>
+      <w:r>
+        <w:rPr>
+          <w:noProof/>
+          <w:lang w:eastAsia="fr-CH"/>
+        </w:rPr>
+        <mc:AlternateContent>
+          <mc:Choice Requires="wps">
+            <w:drawing>
+              <wp:anchor distT="0" distB="0" distL="114300" distR="114300" simplePos="0" relativeHeight="251660800" behindDoc="0" locked="0" layoutInCell="1" allowOverlap="1">
+                <wp:simplePos x="0" y="0"/>
+                <wp:positionH relativeFrom="column">
+                  <wp:posOffset>3631234</wp:posOffset>
+                </wp:positionH>
+                <wp:positionV relativeFrom="paragraph">
+                  <wp:posOffset>960120</wp:posOffset>
+                </wp:positionV>
+                <wp:extent cx="159026" cy="143123"/>
+                <wp:effectExtent l="0" t="0" r="12700" b="28575"/>
+                <wp:wrapNone/>
+                <wp:docPr id="151" name="Ellipse 151"/>
+                <wp:cNvGraphicFramePr/>
+                <a:graphic xmlns:a="http://schemas.openxmlformats.org/drawingml/2006/main">
+                  <a:graphicData uri="http://schemas.microsoft.com/office/word/2010/wordprocessingShape">
+                    <wps:wsp>
+                      <wps:cNvSpPr/>
+                      <wps:spPr>
+                        <a:xfrm>
+                          <a:off x="0" y="0"/>
+                          <a:ext cx="159026" cy="143123"/>
+                        </a:xfrm>
+                        <a:prstGeom prst="ellipse">
+                          <a:avLst/>
+                        </a:prstGeom>
+                        <a:noFill/>
+                        <a:ln>
+                          <a:solidFill>
+                            <a:srgbClr val="FF0000"/>
+                          </a:solidFill>
+                        </a:ln>
+                      </wps:spPr>
+                      <wps:style>
+                        <a:lnRef idx="2">
+                          <a:schemeClr val="accent1">
+                            <a:shade val="50000"/>
+                          </a:schemeClr>
+                        </a:lnRef>
+                        <a:fillRef idx="1">
+                          <a:schemeClr val="accent1"/>
+                        </a:fillRef>
+                        <a:effectRef idx="0">
+                          <a:schemeClr val="accent1"/>
+                        </a:effectRef>
+                        <a:fontRef idx="minor">
+                          <a:schemeClr val="lt1"/>
+                        </a:fontRef>
+                      </wps:style>
+                      <wps:bodyPr rot="0" spcFirstLastPara="0" vertOverflow="overflow" horzOverflow="overflow" vert="horz" wrap="square" lIns="91440" tIns="45720" rIns="91440" bIns="45720" numCol="1" spcCol="0" rtlCol="0" fromWordArt="0" anchor="ctr" anchorCtr="0" forceAA="0" compatLnSpc="1">
+                        <a:prstTxWarp prst="textNoShape">
+                          <a:avLst/>
+                        </a:prstTxWarp>
+                        <a:noAutofit/>
+                      </wps:bodyPr>
+                    </wps:wsp>
+                  </a:graphicData>
+                </a:graphic>
+              </wp:anchor>
+            </w:drawing>
+          </mc:Choice>
+          <mc:Fallback>
+            <w:pict>
+              <v:oval w14:anchorId="1EB330D6" id="Ellipse 151" o:spid="_x0000_s1026" style="position:absolute;margin-left:285.9pt;margin-top:75.6pt;width:12.5pt;height:11.25pt;z-index:251660800;visibility:visible;mso-wrap-style:square;mso-wrap-distance-left:9pt;mso-wrap-distance-top:0;mso-wrap-distance-right:9pt;mso-wrap-distance-bottom:0;mso-position-horizontal:absolute;mso-position-horizontal-relative:text;mso-position-vertical:absolute;mso-position-vertical-relative:text;v-text-anchor:middle" o:gfxdata="UEsDBBQABgAIAAAAIQC2gziS/gAAAOEBAAATAAAAW0NvbnRlbnRfVHlwZXNdLnhtbJSRQU7DMBBF&#10;90jcwfIWJU67QAgl6YK0S0CoHGBkTxKLZGx5TGhvj5O2G0SRWNoz/78nu9wcxkFMGNg6quQqL6RA&#10;0s5Y6ir5vt9lD1JwBDIwOMJKHpHlpr69KfdHjyxSmriSfYz+USnWPY7AufNIadK6MEJMx9ApD/oD&#10;OlTrorhX2lFEilmcO2RdNtjC5xDF9pCuTyYBB5bi6bQ4syoJ3g9WQ0ymaiLzg5KdCXlKLjvcW893&#10;SUOqXwnz5DrgnHtJTxOsQfEKIT7DmDSUCaxw7Rqn8787ZsmRM9e2VmPeBN4uqYvTtW7jvijg9N/y&#10;JsXecLq0q+WD6m8AAAD//wMAUEsDBBQABgAIAAAAIQA4/SH/1gAAAJQBAAALAAAAX3JlbHMvLnJl&#10;bHOkkMFqwzAMhu+DvYPRfXGawxijTi+j0GvpHsDYimMaW0Yy2fr2M4PBMnrbUb/Q94l/f/hMi1qR&#10;JVI2sOt6UJgd+ZiDgffL8ekFlFSbvV0oo4EbChzGx4f9GRdb25HMsYhqlCwG5lrLq9biZkxWOiqY&#10;22YiTra2kYMu1l1tQD30/bPm3wwYN0x18gb45AdQl1tp5j/sFB2T0FQ7R0nTNEV3j6o9feQzro1i&#10;OWA14Fm+Q8a1a8+Bvu/d/dMb2JY5uiPbhG/ktn4cqGU/er3pcvwCAAD//wMAUEsDBBQABgAIAAAA&#10;IQBp+8VnlQIAAIkFAAAOAAAAZHJzL2Uyb0RvYy54bWysVM1u2zAMvg/YOwi6r7bTpFuNOkXQLsOA&#10;oi3WDj0rshQbkEVNUuJkTz9Kst2gG3YY5oNMiuTHH5G8uj50iuyFdS3oihZnOSVCc6hbva3o9+f1&#10;h0+UOM90zRRoUdGjcPR6+f7dVW9KMYMGVC0sQRDtyt5UtPHelFnmeCM65s7ACI1CCbZjHlm7zWrL&#10;ekTvVDbL84usB1sbC1w4h7e3SUiXEV9Kwf2DlE54oiqKsfl42nhuwpktr1i5tcw0LR/CYP8QRcda&#10;jU4nqFvmGdnZ9jeoruUWHEh/xqHLQMqWi5gDZlPkb7J5apgRMRcsjjNTmdz/g+X3+0dL2hrfblFQ&#10;olmHj/RZqdY4QcIVFqg3rkS9J/NoB84hGbI9SNuFP+ZBDrGox6mo4uAJx8ticZnPLijhKCrm58Xs&#10;PGBmr8bGOv9FQEcCUVGRnMdqsv2d80l71AruNKxbpfCelUqH04Fq63AXGbvd3ChL9gzffL3O8Rs8&#10;nqih/2CahdxSNpHyRyUS7DchsSwY/yxGEhtSTLCMc6F9kUQNq0Xytjh1Flo4WMRklUbAgCwxygl7&#10;ABg1E8iInfIe9IOpiP08Ged/CywZTxbRM2g/GXetBvsnAIVZDZ6T/likVJpQpQ3UR2waC2manOHr&#10;Fp/ujjn/yCyODw4argT/gIdU0FcUBoqSBuzPP90HfexqlFLS4zhW1P3YMSsoUV819vtlMZ+H+Y3M&#10;fPFxhow9lWxOJXrX3QC+PnY0RhfJoO/VSEoL3QtujlXwiiKmOfquKPd2ZG58WhO4e7hYraIazqxh&#10;/k4/GR7AQ1VDXz4fXpg1Q/96bPx7GEeXlW96OOkGSw2rnQfZxgZ/retQb5z32DjDbgoL5ZSPWq8b&#10;dPkLAAD//wMAUEsDBBQABgAIAAAAIQBWs5283wAAAAsBAAAPAAAAZHJzL2Rvd25yZXYueG1sTI/B&#10;TsMwEETvSPyDtUjcqBODmxLiVLQSB+iJgnp2YzeJaq+j2G0DX89yguPOjGbeVsvJO3a2Y+wDKshn&#10;GTCLTTA9tgo+P17uFsBi0mi0C2gVfNkIy/r6qtKlCRd8t+dtahmVYCy1gi6loeQ8Np31Os7CYJG8&#10;Qxi9TnSOLTejvlC5d1xk2Zx73SMtdHqw6842x+3J0+5m9SDETqzk0X2v3/RBDia8KnV7Mz0/AUt2&#10;Sn9h+MUndKiJaR9OaCJzCmSRE3oiQ+YCGCXk45yUPSnFfQG8rvj/H+ofAAAA//8DAFBLAQItABQA&#10;BgAIAAAAIQC2gziS/gAAAOEBAAATAAAAAAAAAAAAAAAAAAAAAABbQ29udGVudF9UeXBlc10ueG1s&#10;UEsBAi0AFAAGAAgAAAAhADj9If/WAAAAlAEAAAsAAAAAAAAAAAAAAAAALwEAAF9yZWxzLy5yZWxz&#10;UEsBAi0AFAAGAAgAAAAhAGn7xWeVAgAAiQUAAA4AAAAAAAAAAAAAAAAALgIAAGRycy9lMm9Eb2Mu&#10;eG1sUEsBAi0AFAAGAAgAAAAhAFaznbzfAAAACwEAAA8AAAAAAAAAAAAAAAAA7wQAAGRycy9kb3du&#10;cmV2LnhtbFBLBQYAAAAABAAEAPMAAAD7BQAAAAA=&#10;" filled="f" strokecolor="red" strokeweight="2pt"/>
+            </w:pict>
+          </mc:Fallback>
+        </mc:AlternateContent>
+      </w:r>
+      <w:r>
+        <w:rPr>
+          <w:noProof/>
+          <w:lang w:eastAsia="fr-CH"/>
+        </w:rPr>
+        <w:drawing>
+          <wp:anchor distT="0" distB="0" distL="114300" distR="114300" simplePos="0" relativeHeight="251658752" behindDoc="0" locked="0" layoutInCell="1" allowOverlap="1" wp14:anchorId="78D67D1B" wp14:editId="578A6BF2">
+            <wp:simplePos x="0" y="0"/>
+            <wp:positionH relativeFrom="column">
+              <wp:posOffset>-1270</wp:posOffset>
+            </wp:positionH>
+            <wp:positionV relativeFrom="paragraph">
+              <wp:posOffset>348284</wp:posOffset>
+            </wp:positionV>
+            <wp:extent cx="5760720" cy="1482725"/>
+            <wp:effectExtent l="0" t="0" r="0" b="3175"/>
+            <wp:wrapTopAndBottom/>
+            <wp:docPr id="150" name="Image 150"/>
+            <wp:cNvGraphicFramePr>
+              <a:graphicFrameLocks xmlns:a="http://schemas.openxmlformats.org/drawingml/2006/main" noChangeAspect="1"/>
+            </wp:cNvGraphicFramePr>
+            <a:graphic xmlns:a="http://schemas.openxmlformats.org/drawingml/2006/main">
+              <a:graphicData uri="http://schemas.openxmlformats.org/drawingml/2006/picture">
+                <pic:pic xmlns:pic="http://schemas.openxmlformats.org/drawingml/2006/picture">
+                  <pic:nvPicPr>
+                    <pic:cNvPr id="1" name=""/>
+                    <pic:cNvPicPr/>
+                  </pic:nvPicPr>
+                  <pic:blipFill>
+                    <a:blip r:embed="rId25">
+                      <a:extLst>
+                        <a:ext uri="{28A0092B-C50C-407E-A947-70E740481C1C}">
+                          <a14:useLocalDpi xmlns:a14="http://schemas.microsoft.com/office/drawing/2010/main" val="0"/>
+                        </a:ext>
+                      </a:extLst>
+                    </a:blip>
+                    <a:stretch>
+                      <a:fillRect/>
+                    </a:stretch>
+                  </pic:blipFill>
+                  <pic:spPr>
+                    <a:xfrm>
+                      <a:off x="0" y="0"/>
+                      <a:ext cx="5760720" cy="1482725"/>
+                    </a:xfrm>
+                    <a:prstGeom prst="rect">
+                      <a:avLst/>
+                    </a:prstGeom>
+                  </pic:spPr>
+                </pic:pic>
+              </a:graphicData>
+            </a:graphic>
+            <wp14:sizeRelH relativeFrom="page">
+              <wp14:pctWidth>0</wp14:pctWidth>
+            </wp14:sizeRelH>
+            <wp14:sizeRelV relativeFrom="page">
+              <wp14:pctHeight>0</wp14:pctHeight>
+            </wp14:sizeRelV>
+          </wp:anchor>
+        </w:drawing>
+      </w:r>
+    </w:p>
+    <w:p>
+      <w:pPr>
+        <w:rPr>
+          <w:lang w:val="fr-FR"/>
+        </w:rPr>
+      </w:pPr>
+    </w:p>
+    <w:p>
+      <w:pPr>
+        <w:rPr>
+          <w:lang w:val="fr-FR"/>
+        </w:rPr>
+      </w:pPr>
+    </w:p>
+    <w:p>
+      <w:pPr>
+        <w:rPr>
+          <w:lang w:val="fr-FR"/>
+        </w:rPr>
+      </w:pPr>
+      <w:r>
+        <w:rPr>
+          <w:lang w:val="fr-FR"/>
+        </w:rPr>
+        <w:t>Nous pouvons à présent constater que la modification a bien été prise en compte.</w:t>
+      </w:r>
+    </w:p>
+    <w:p>
+      <w:pPr>
+        <w:rPr>
+          <w:lang w:val="fr-FR"/>
+        </w:rPr>
+      </w:pPr>
+    </w:p>
+    <w:p>
+      <w:pPr>
+        <w:rPr>
+          <w:lang w:val="fr-FR"/>
+        </w:rPr>
+      </w:pPr>
+      <w:r>
+        <w:rPr>
+          <w:lang w:val="fr-FR"/>
+        </w:rPr>
+        <w:br w:type="page"/>
+      </w:r>
+    </w:p>
+    <w:p>
+      <w:pPr>
+        <w:pStyle w:val="Titre2"/>
+      </w:pPr>
+      <w:r>
+        <w:lastRenderedPageBreak/>
+        <w:t>Gestion des utilisateurs</w:t>
+      </w:r>
+    </w:p>
+    <w:p>
+      <w:pPr>
+        <w:rPr>
+          <w:lang w:val="fr-FR"/>
+        </w:rPr>
+      </w:pPr>
+      <w:r>
+        <w:rPr>
+          <w:lang w:val="fr-FR"/>
+        </w:rPr>
+        <w:t>Le superviseur souhaite voir tous les utilisateurs existants sur l’application. Il se connecte et clique sur « Gérer les utilisateurs » :</w:t>
+      </w:r>
+    </w:p>
+    <w:p>
+      <w:pPr>
+        <w:rPr>
+          <w:lang w:val="fr-FR"/>
+        </w:rPr>
+      </w:pPr>
+      <w:r>
+        <w:rPr>
+          <w:noProof/>
+          <w:lang w:eastAsia="fr-CH"/>
+        </w:rPr>
+        <w:drawing>
+          <wp:inline distT="0" distB="0" distL="0" distR="0" wp14:anchorId="04DF0620" wp14:editId="5D87DF02">
+            <wp:extent cx="3324225" cy="1028700"/>
+            <wp:effectExtent l="0" t="0" r="9525" b="0"/>
+            <wp:docPr id="152" name="Image 152"/>
+            <wp:cNvGraphicFramePr>
+              <a:graphicFrameLocks xmlns:a="http://schemas.openxmlformats.org/drawingml/2006/main" noChangeAspect="1"/>
+            </wp:cNvGraphicFramePr>
+            <a:graphic xmlns:a="http://schemas.openxmlformats.org/drawingml/2006/main">
+              <a:graphicData uri="http://schemas.openxmlformats.org/drawingml/2006/picture">
+                <pic:pic xmlns:pic="http://schemas.openxmlformats.org/drawingml/2006/picture">
+                  <pic:nvPicPr>
+                    <pic:cNvPr id="1" name=""/>
+                    <pic:cNvPicPr/>
+                  </pic:nvPicPr>
+                  <pic:blipFill>
+                    <a:blip r:embed="rId26"/>
+                    <a:stretch>
+                      <a:fillRect/>
+                    </a:stretch>
+                  </pic:blipFill>
+                  <pic:spPr>
+                    <a:xfrm>
+                      <a:off x="0" y="0"/>
+                      <a:ext cx="3324225" cy="1028700"/>
+                    </a:xfrm>
+                    <a:prstGeom prst="rect">
+                      <a:avLst/>
+                    </a:prstGeom>
+                  </pic:spPr>
+                </pic:pic>
+              </a:graphicData>
+            </a:graphic>
+          </wp:inline>
+        </w:drawing>
+      </w:r>
+    </w:p>
+    <w:p>
+      <w:pPr>
+        <w:rPr>
+          <w:lang w:val="fr-FR"/>
+        </w:rPr>
+      </w:pPr>
+    </w:p>
+    <w:p>
+      <w:pPr>
+        <w:rPr>
+          <w:lang w:val="fr-FR"/>
+        </w:rPr>
+      </w:pPr>
+      <w:r>
+        <w:rPr>
+          <w:lang w:val="fr-FR"/>
+        </w:rPr>
+        <w:t>Le superviseur est redirigé sur la page suivante et peut directement voir la liste des utilisateurs :</w:t>
+      </w:r>
+    </w:p>
+    <w:p>
+      <w:pPr>
+        <w:rPr>
+          <w:lang w:val="fr-FR"/>
+        </w:rPr>
+      </w:pPr>
+    </w:p>
+    <w:p>
+      <w:pPr>
+        <w:rPr>
+          <w:lang w:val="fr-FR"/>
+        </w:rPr>
+      </w:pPr>
+      <w:r>
+        <w:rPr>
+          <w:noProof/>
+          <w:lang w:eastAsia="fr-CH"/>
+        </w:rPr>
+        <w:drawing>
+          <wp:inline distT="0" distB="0" distL="0" distR="0" wp14:anchorId="24BB12B3" wp14:editId="1B211550">
+            <wp:extent cx="5760720" cy="2487295"/>
+            <wp:effectExtent l="0" t="0" r="0" b="8255"/>
+            <wp:docPr id="153" name="Image 153"/>
+            <wp:cNvGraphicFramePr>
+              <a:graphicFrameLocks xmlns:a="http://schemas.openxmlformats.org/drawingml/2006/main" noChangeAspect="1"/>
+            </wp:cNvGraphicFramePr>
+            <a:graphic xmlns:a="http://schemas.openxmlformats.org/drawingml/2006/main">
+              <a:graphicData uri="http://schemas.openxmlformats.org/drawingml/2006/picture">
+                <pic:pic xmlns:pic="http://schemas.openxmlformats.org/drawingml/2006/picture">
+                  <pic:nvPicPr>
+                    <pic:cNvPr id="1" name=""/>
+                    <pic:cNvPicPr/>
+                  </pic:nvPicPr>
+                  <pic:blipFill>
+                    <a:blip r:embed="rId27"/>
+                    <a:stretch>
+                      <a:fillRect/>
+                    </a:stretch>
+                  </pic:blipFill>
+                  <pic:spPr>
+                    <a:xfrm>
+                      <a:off x="0" y="0"/>
+                      <a:ext cx="5760720" cy="2487295"/>
+                    </a:xfrm>
+                    <a:prstGeom prst="rect">
+                      <a:avLst/>
+                    </a:prstGeom>
+                  </pic:spPr>
+                </pic:pic>
+              </a:graphicData>
+            </a:graphic>
+          </wp:inline>
+        </w:drawing>
+      </w:r>
+    </w:p>
+    <w:p>
+      <w:pPr>
+        <w:rPr>
+          <w:lang w:val="fr-FR"/>
+        </w:rPr>
+      </w:pPr>
+    </w:p>
+    <w:p>
+      <w:pPr>
+        <w:pStyle w:val="Titre3"/>
+      </w:pPr>
+      <w:r>
+        <w:t>Modification d’un utilisateur</w:t>
+      </w:r>
+    </w:p>
+    <w:p>
+      <w:pPr>
+        <w:rPr>
+          <w:lang w:val="fr-FR"/>
+        </w:rPr>
+      </w:pPr>
+      <w:r>
+        <w:rPr>
+          <w:lang w:val="fr-FR"/>
+        </w:rPr>
+        <w:t>Le superviseur, Philip Marshall souhaite modifier le statut d’Angus Young pour le passer en caissier. Philip clique sur « modifier », puis est redirigé sur la page suivante :</w:t>
+      </w:r>
+    </w:p>
+    <w:p>
+      <w:pPr>
+        <w:rPr>
+          <w:lang w:val="fr-FR"/>
+        </w:rPr>
+      </w:pPr>
+    </w:p>
+    <w:p>
+      <w:pPr>
+        <w:rPr>
+          <w:lang w:val="fr-FR"/>
+        </w:rPr>
+      </w:pPr>
+      <w:r>
+        <w:rPr>
+          <w:noProof/>
+          <w:lang w:eastAsia="fr-CH"/>
+        </w:rPr>
+        <w:drawing>
+          <wp:inline distT="0" distB="0" distL="0" distR="0" wp14:anchorId="36C7A34C" wp14:editId="2C47850C">
+            <wp:extent cx="5760720" cy="785495"/>
+            <wp:effectExtent l="0" t="0" r="0" b="0"/>
+            <wp:docPr id="154" name="Image 154"/>
+            <wp:cNvGraphicFramePr>
+              <a:graphicFrameLocks xmlns:a="http://schemas.openxmlformats.org/drawingml/2006/main" noChangeAspect="1"/>
+            </wp:cNvGraphicFramePr>
+            <a:graphic xmlns:a="http://schemas.openxmlformats.org/drawingml/2006/main">
+              <a:graphicData uri="http://schemas.openxmlformats.org/drawingml/2006/picture">
+                <pic:pic xmlns:pic="http://schemas.openxmlformats.org/drawingml/2006/picture">
+                  <pic:nvPicPr>
+                    <pic:cNvPr id="1" name=""/>
+                    <pic:cNvPicPr/>
+                  </pic:nvPicPr>
+                  <pic:blipFill>
+                    <a:blip r:embed="rId28"/>
+                    <a:stretch>
+                      <a:fillRect/>
+                    </a:stretch>
+                  </pic:blipFill>
+                  <pic:spPr>
+                    <a:xfrm>
+                      <a:off x="0" y="0"/>
+                      <a:ext cx="5760720" cy="785495"/>
+                    </a:xfrm>
+                    <a:prstGeom prst="rect">
+                      <a:avLst/>
+                    </a:prstGeom>
+                  </pic:spPr>
+                </pic:pic>
+              </a:graphicData>
+            </a:graphic>
+          </wp:inline>
+        </w:drawing>
+      </w:r>
+    </w:p>
+    <w:p>
+      <w:pPr>
+        <w:rPr>
+          <w:lang w:val="fr-FR"/>
+        </w:rPr>
+      </w:pPr>
+    </w:p>
+    <w:p>
+      <w:pPr>
+        <w:rPr>
+          <w:lang w:val="fr-FR"/>
+        </w:rPr>
+      </w:pPr>
+      <w:r>
+        <w:rPr>
+          <w:lang w:val="fr-FR"/>
+        </w:rPr>
+        <w:t>Philip peut à présent modifier tous les champs qu’il souhaite mais ne veut modifier que le statut. Il ouvre la liste déroulante à côté de « statut » :</w:t>
+      </w:r>
+    </w:p>
+    <w:p>
+      <w:pPr>
+        <w:rPr>
+          <w:lang w:val="fr-FR"/>
+        </w:rPr>
+      </w:pPr>
+    </w:p>
+    <w:p>
+      <w:pPr>
+        <w:rPr>
+          <w:lang w:val="fr-FR"/>
+        </w:rPr>
+      </w:pPr>
+      <w:r>
+        <w:rPr>
+          <w:noProof/>
+          <w:lang w:eastAsia="fr-CH"/>
+        </w:rPr>
+        <w:lastRenderedPageBreak/>
+        <w:drawing>
+          <wp:inline distT="0" distB="0" distL="0" distR="0">
+            <wp:extent cx="5756910" cy="1503045"/>
+            <wp:effectExtent l="0" t="0" r="0" b="1905"/>
+            <wp:docPr id="155" name="Image 155"/>
+            <wp:cNvGraphicFramePr>
+              <a:graphicFrameLocks xmlns:a="http://schemas.openxmlformats.org/drawingml/2006/main" noChangeAspect="1"/>
+            </wp:cNvGraphicFramePr>
+            <a:graphic xmlns:a="http://schemas.openxmlformats.org/drawingml/2006/main">
+              <a:graphicData uri="http://schemas.openxmlformats.org/drawingml/2006/picture">
+                <pic:pic xmlns:pic="http://schemas.openxmlformats.org/drawingml/2006/picture">
+                  <pic:nvPicPr>
+                    <pic:cNvPr id="0" name="Picture 5"/>
+                    <pic:cNvPicPr>
+                      <a:picLocks noChangeAspect="1" noChangeArrowheads="1"/>
+                    </pic:cNvPicPr>
+                  </pic:nvPicPr>
+                  <pic:blipFill>
+                    <a:blip r:embed="rId29">
+                      <a:extLst>
+                        <a:ext uri="{28A0092B-C50C-407E-A947-70E740481C1C}">
+                          <a14:useLocalDpi xmlns:a14="http://schemas.microsoft.com/office/drawing/2010/main" val="0"/>
+                        </a:ext>
+                      </a:extLst>
+                    </a:blip>
+                    <a:srcRect/>
+                    <a:stretch>
+                      <a:fillRect/>
+                    </a:stretch>
+                  </pic:blipFill>
+                  <pic:spPr bwMode="auto">
+                    <a:xfrm>
+                      <a:off x="0" y="0"/>
+                      <a:ext cx="5756910" cy="1503045"/>
+                    </a:xfrm>
+                    <a:prstGeom prst="rect">
+                      <a:avLst/>
+                    </a:prstGeom>
+                    <a:noFill/>
+                    <a:ln>
+                      <a:noFill/>
+                    </a:ln>
+                  </pic:spPr>
+                </pic:pic>
+              </a:graphicData>
+            </a:graphic>
+          </wp:inline>
+        </w:drawing>
+      </w:r>
+    </w:p>
+    <w:p>
+      <w:pPr>
+        <w:rPr>
+          <w:lang w:val="fr-FR"/>
+        </w:rPr>
+      </w:pPr>
+    </w:p>
+    <w:p>
+      <w:pPr>
+        <w:rPr>
+          <w:lang w:val="fr-FR"/>
+        </w:rPr>
+      </w:pPr>
+      <w:r>
+        <w:rPr>
+          <w:lang w:val="fr-FR"/>
+        </w:rPr>
+        <w:t>Il sélectionne « caissier »</w:t>
+      </w:r>
+      <w:r>
+        <w:rPr>
+          <w:lang w:val="fr-FR"/>
+        </w:rPr>
+        <w:t xml:space="preserve"> et change le numéro de badge en « 0022 » :</w:t>
+      </w:r>
+    </w:p>
+    <w:p>
+      <w:pPr>
+        <w:rPr>
+          <w:lang w:val="fr-FR"/>
+        </w:rPr>
+      </w:pPr>
+    </w:p>
+    <w:p>
+      <w:pPr>
+        <w:rPr>
+          <w:lang w:val="fr-FR"/>
+        </w:rPr>
+      </w:pPr>
+      <w:r>
+        <w:rPr>
+          <w:noProof/>
+          <w:lang w:eastAsia="fr-CH"/>
+        </w:rPr>
+        <w:drawing>
+          <wp:inline distT="0" distB="0" distL="0" distR="0" wp14:anchorId="1A2889CD" wp14:editId="4B175BB2">
+            <wp:extent cx="5760720" cy="781685"/>
+            <wp:effectExtent l="0" t="0" r="0" b="0"/>
+            <wp:docPr id="157" name="Image 157"/>
+            <wp:cNvGraphicFramePr>
+              <a:graphicFrameLocks xmlns:a="http://schemas.openxmlformats.org/drawingml/2006/main" noChangeAspect="1"/>
+            </wp:cNvGraphicFramePr>
+            <a:graphic xmlns:a="http://schemas.openxmlformats.org/drawingml/2006/main">
+              <a:graphicData uri="http://schemas.openxmlformats.org/drawingml/2006/picture">
+                <pic:pic xmlns:pic="http://schemas.openxmlformats.org/drawingml/2006/picture">
+                  <pic:nvPicPr>
+                    <pic:cNvPr id="1" name=""/>
+                    <pic:cNvPicPr/>
+                  </pic:nvPicPr>
+                  <pic:blipFill>
+                    <a:blip r:embed="rId30"/>
+                    <a:stretch>
+                      <a:fillRect/>
+                    </a:stretch>
+                  </pic:blipFill>
+                  <pic:spPr>
+                    <a:xfrm>
+                      <a:off x="0" y="0"/>
+                      <a:ext cx="5760720" cy="781685"/>
+                    </a:xfrm>
+                    <a:prstGeom prst="rect">
+                      <a:avLst/>
+                    </a:prstGeom>
+                  </pic:spPr>
+                </pic:pic>
+              </a:graphicData>
+            </a:graphic>
+          </wp:inline>
+        </w:drawing>
+      </w:r>
+    </w:p>
+    <w:p>
+      <w:pPr>
+        <w:rPr>
+          <w:lang w:val="fr-FR"/>
+        </w:rPr>
+      </w:pPr>
+    </w:p>
+    <w:p>
+      <w:pPr>
+        <w:rPr>
+          <w:lang w:val="fr-FR"/>
+        </w:rPr>
+      </w:pPr>
+      <w:r>
+        <w:rPr>
+          <w:lang w:val="fr-FR"/>
+        </w:rPr>
+        <w:t>Après avoir cliqué sur « modifier », Philip est redirigé sur la page de gestion d’utilisateurs et constate que la modification a bien eu lieu :</w:t>
+      </w:r>
+    </w:p>
+    <w:p>
+      <w:pPr>
+        <w:rPr>
+          <w:lang w:val="fr-FR"/>
+        </w:rPr>
+      </w:pPr>
+    </w:p>
+    <w:p>
+      <w:pPr>
+        <w:rPr>
+          <w:lang w:val="fr-FR"/>
+        </w:rPr>
+      </w:pPr>
+      <w:r>
+        <w:rPr>
+          <w:noProof/>
+          <w:lang w:eastAsia="fr-CH"/>
+        </w:rPr>
+        <mc:AlternateContent>
+          <mc:Choice Requires="wps">
+            <w:drawing>
+              <wp:anchor distT="0" distB="0" distL="114300" distR="114300" simplePos="0" relativeHeight="251661824" behindDoc="0" locked="0" layoutInCell="1" allowOverlap="1">
+                <wp:simplePos x="0" y="0"/>
+                <wp:positionH relativeFrom="column">
+                  <wp:posOffset>2034236</wp:posOffset>
+                </wp:positionH>
+                <wp:positionV relativeFrom="paragraph">
+                  <wp:posOffset>638313</wp:posOffset>
+                </wp:positionV>
+                <wp:extent cx="985962" cy="214685"/>
+                <wp:effectExtent l="0" t="0" r="24130" b="13970"/>
+                <wp:wrapNone/>
+                <wp:docPr id="159" name="Ellipse 159"/>
+                <wp:cNvGraphicFramePr/>
+                <a:graphic xmlns:a="http://schemas.openxmlformats.org/drawingml/2006/main">
+                  <a:graphicData uri="http://schemas.microsoft.com/office/word/2010/wordprocessingShape">
+                    <wps:wsp>
+                      <wps:cNvSpPr/>
+                      <wps:spPr>
+                        <a:xfrm>
+                          <a:off x="0" y="0"/>
+                          <a:ext cx="985962" cy="214685"/>
+                        </a:xfrm>
+                        <a:prstGeom prst="ellipse">
+                          <a:avLst/>
+                        </a:prstGeom>
+                        <a:noFill/>
+                        <a:ln>
+                          <a:solidFill>
+                            <a:srgbClr val="FF0000"/>
+                          </a:solidFill>
+                        </a:ln>
+                      </wps:spPr>
+                      <wps:style>
+                        <a:lnRef idx="2">
+                          <a:schemeClr val="accent1">
+                            <a:shade val="50000"/>
+                          </a:schemeClr>
+                        </a:lnRef>
+                        <a:fillRef idx="1">
+                          <a:schemeClr val="accent1"/>
+                        </a:fillRef>
+                        <a:effectRef idx="0">
+                          <a:schemeClr val="accent1"/>
+                        </a:effectRef>
+                        <a:fontRef idx="minor">
+                          <a:schemeClr val="lt1"/>
+                        </a:fontRef>
+                      </wps:style>
+                      <wps:bodyPr rot="0" spcFirstLastPara="0" vertOverflow="overflow" horzOverflow="overflow" vert="horz" wrap="square" lIns="91440" tIns="45720" rIns="91440" bIns="45720" numCol="1" spcCol="0" rtlCol="0" fromWordArt="0" anchor="ctr" anchorCtr="0" forceAA="0" compatLnSpc="1">
+                        <a:prstTxWarp prst="textNoShape">
+                          <a:avLst/>
+                        </a:prstTxWarp>
+                        <a:noAutofit/>
+                      </wps:bodyPr>
+                    </wps:wsp>
+                  </a:graphicData>
+                </a:graphic>
+              </wp:anchor>
+            </w:drawing>
+          </mc:Choice>
+          <mc:Fallback>
+            <w:pict>
+              <v:oval w14:anchorId="7C6215BE" id="Ellipse 159" o:spid="_x0000_s1026" style="position:absolute;margin-left:160.2pt;margin-top:50.25pt;width:77.65pt;height:16.9pt;z-index:251661824;visibility:visible;mso-wrap-style:square;mso-wrap-distance-left:9pt;mso-wrap-distance-top:0;mso-wrap-distance-right:9pt;mso-wrap-distance-bottom:0;mso-position-horizontal:absolute;mso-position-horizontal-relative:text;mso-position-vertical:absolute;mso-position-vertical-relative:text;v-text-anchor:middle" o:gfxdata="UEsDBBQABgAIAAAAIQC2gziS/gAAAOEBAAATAAAAW0NvbnRlbnRfVHlwZXNdLnhtbJSRQU7DMBBF&#10;90jcwfIWJU67QAgl6YK0S0CoHGBkTxKLZGx5TGhvj5O2G0SRWNoz/78nu9wcxkFMGNg6quQqL6RA&#10;0s5Y6ir5vt9lD1JwBDIwOMJKHpHlpr69KfdHjyxSmriSfYz+USnWPY7AufNIadK6MEJMx9ApD/oD&#10;OlTrorhX2lFEilmcO2RdNtjC5xDF9pCuTyYBB5bi6bQ4syoJ3g9WQ0ymaiLzg5KdCXlKLjvcW893&#10;SUOqXwnz5DrgnHtJTxOsQfEKIT7DmDSUCaxw7Rqn8787ZsmRM9e2VmPeBN4uqYvTtW7jvijg9N/y&#10;JsXecLq0q+WD6m8AAAD//wMAUEsDBBQABgAIAAAAIQA4/SH/1gAAAJQBAAALAAAAX3JlbHMvLnJl&#10;bHOkkMFqwzAMhu+DvYPRfXGawxijTi+j0GvpHsDYimMaW0Yy2fr2M4PBMnrbUb/Q94l/f/hMi1qR&#10;JVI2sOt6UJgd+ZiDgffL8ekFlFSbvV0oo4EbChzGx4f9GRdb25HMsYhqlCwG5lrLq9biZkxWOiqY&#10;22YiTra2kYMu1l1tQD30/bPm3wwYN0x18gb45AdQl1tp5j/sFB2T0FQ7R0nTNEV3j6o9feQzro1i&#10;OWA14Fm+Q8a1a8+Bvu/d/dMb2JY5uiPbhG/ktn4cqGU/er3pcvwCAAD//wMAUEsDBBQABgAIAAAA&#10;IQDgQvFKlgIAAIkFAAAOAAAAZHJzL2Uyb0RvYy54bWysVM1u2zAMvg/YOwi6r06CpGuMOkXQLsOA&#10;og3WDj0rspQIkEVNUuJkTz9Kst2gK3YY5oNMiuTHH5G8vjk2mhyE8wpMRccXI0qE4VArs63oj+fV&#10;pytKfGCmZhqMqOhJeHqz+PjhurWlmMAOdC0cQRDjy9ZWdBeCLYvC851omL8AKwwKJbiGBWTdtqgd&#10;axG90cVkNLosWnC1dcCF93h7l4V0kfClFDw8SulFILqiGFtIp0vnJp7F4pqVW8fsTvEuDPYPUTRM&#10;GXQ6QN2xwMjeqT+gGsUdeJDhgkNTgJSKi5QDZjMevcnmacesSLlgcbwdyuT/Hyx/OKwdUTW+3WxO&#10;iWENPtIXrZX1gsQrLFBrfYl6T3btOs4jGbM9StfEP+ZBjqmop6Go4hgIx8v51Wx+OaGEo2gynl5e&#10;zSJm8WpsnQ9fBTQkEhUV2XmqJjvc+5C1e63ozsBKaY33rNQmnh60quNdYtx2c6sdOTB889VqhF/n&#10;8UwN/UfTIuaWs0lUOGmRYb8LiWXB+CcpktSQYoBlnAsTxlm0Y7XI3mbnzmILR4uUrDYIGJElRjlg&#10;dwC9ZgbpsXPenX40FamfB+PR3wLLxoNF8gwmDMaNMuDeA9CYVec56/dFyqWJVdpAfcKmcZCnyVu+&#10;Uvh098yHNXM4PjhouBLCIx5SQ1tR6ChKduB+vXcf9bGrUUpJi+NYUf9zz5ygRH8z2O/z8XQa5zcx&#10;09nnCTLuXLI5l5h9cwv4+mNcPpYnMuoH3ZPSQfOCm2MZvaKIGY6+K8qD65nbkNcE7h4ulsukhjNr&#10;Wbg3T5ZH8FjV2JfPxxfmbNe/ARv/AfrRZeWbHs660dLAch9AqtTgr3Xt6o3znhqn201xoZzzSet1&#10;gy5+AwAA//8DAFBLAwQUAAYACAAAACEA7GWX+N4AAAALAQAADwAAAGRycy9kb3ducmV2LnhtbEyP&#10;y07DMBBF90j8gzVI7KhNHhSFOBWtxAJYURBrN54mUe1xFLtt4OsZVrCcuUf3Ua9m78QJpzgE0nC7&#10;UCCQ2mAH6jR8vD/d3IOIyZA1LhBq+MIIq+byojaVDWd6w9M2dYJNKFZGQ5/SWEkZ2x69iYswIrG2&#10;D5M3ic+pk3YyZzb3TmZK3UlvBuKE3oy46bE9bI+ec1/XRZZ9Zuvy4L43L2ZfjjY8a319NT8+gEg4&#10;pz8YfutzdWi40y4cyUbhNOSZKhhlQakSBBPFslyC2PEnL3KQTS3/b2h+AAAA//8DAFBLAQItABQA&#10;BgAIAAAAIQC2gziS/gAAAOEBAAATAAAAAAAAAAAAAAAAAAAAAABbQ29udGVudF9UeXBlc10ueG1s&#10;UEsBAi0AFAAGAAgAAAAhADj9If/WAAAAlAEAAAsAAAAAAAAAAAAAAAAALwEAAF9yZWxzLy5yZWxz&#10;UEsBAi0AFAAGAAgAAAAhAOBC8UqWAgAAiQUAAA4AAAAAAAAAAAAAAAAALgIAAGRycy9lMm9Eb2Mu&#10;eG1sUEsBAi0AFAAGAAgAAAAhAOxll/jeAAAACwEAAA8AAAAAAAAAAAAAAAAA8AQAAGRycy9kb3du&#10;cmV2LnhtbFBLBQYAAAAABAAEAPMAAAD7BQAAAAA=&#10;" filled="f" strokecolor="red" strokeweight="2pt"/>
+            </w:pict>
+          </mc:Fallback>
+        </mc:AlternateContent>
+      </w:r>
+      <w:r>
+        <w:rPr>
+          <w:noProof/>
+          <w:lang w:eastAsia="fr-CH"/>
+        </w:rPr>
+        <w:drawing>
+          <wp:inline distT="0" distB="0" distL="0" distR="0" wp14:anchorId="5DE4B8DF" wp14:editId="7E6F0938">
+            <wp:extent cx="5760720" cy="2470150"/>
+            <wp:effectExtent l="0" t="0" r="0" b="6350"/>
+            <wp:docPr id="158" name="Image 158"/>
+            <wp:cNvGraphicFramePr>
+              <a:graphicFrameLocks xmlns:a="http://schemas.openxmlformats.org/drawingml/2006/main" noChangeAspect="1"/>
+            </wp:cNvGraphicFramePr>
+            <a:graphic xmlns:a="http://schemas.openxmlformats.org/drawingml/2006/main">
+              <a:graphicData uri="http://schemas.openxmlformats.org/drawingml/2006/picture">
+                <pic:pic xmlns:pic="http://schemas.openxmlformats.org/drawingml/2006/picture">
+                  <pic:nvPicPr>
+                    <pic:cNvPr id="1" name=""/>
+                    <pic:cNvPicPr/>
+                  </pic:nvPicPr>
+                  <pic:blipFill>
+                    <a:blip r:embed="rId31"/>
+                    <a:stretch>
+                      <a:fillRect/>
+                    </a:stretch>
+                  </pic:blipFill>
+                  <pic:spPr>
+                    <a:xfrm>
+                      <a:off x="0" y="0"/>
+                      <a:ext cx="5760720" cy="2470150"/>
+                    </a:xfrm>
+                    <a:prstGeom prst="rect">
+                      <a:avLst/>
+                    </a:prstGeom>
+                  </pic:spPr>
+                </pic:pic>
+              </a:graphicData>
+            </a:graphic>
+          </wp:inline>
+        </w:drawing>
+      </w:r>
+    </w:p>
+    <w:p>
+      <w:pPr>
+        <w:rPr>
+          <w:lang w:val="fr-FR"/>
+        </w:rPr>
+      </w:pPr>
+    </w:p>
+    <w:p>
+      <w:pPr>
+        <w:pStyle w:val="Titre3"/>
+      </w:pPr>
+      <w:r>
+        <w:t>Suppression d’un utilisateur</w:t>
+      </w:r>
+    </w:p>
+    <w:p>
+      <w:pPr>
+        <w:rPr>
+          <w:lang w:val="fr-FR"/>
+        </w:rPr>
+      </w:pPr>
+      <w:r>
+        <w:rPr>
+          <w:lang w:val="fr-FR"/>
+        </w:rPr>
+        <w:t>Supprimer un utilisateur est certainement la chose la plus simple à faire de l’application. Il suffit de cliquer sur « supprimer » sur la ligne de l’utilisateur que le superviseur souhaite supprimer.</w:t>
+      </w:r>
+    </w:p>
+    <w:p>
+      <w:pPr>
+        <w:rPr>
+          <w:lang w:val="fr-FR"/>
+        </w:rPr>
+      </w:pPr>
+    </w:p>
+    <w:p>
+      <w:pPr>
+        <w:rPr>
+          <w:lang w:val="fr-FR"/>
+        </w:rPr>
+      </w:pPr>
+      <w:r>
+        <w:rPr>
+          <w:lang w:val="fr-FR"/>
+        </w:rPr>
+        <w:t>Admettons que l’utilisateur « lalala » ne fait plus partie du club nautique ou que pour une raison x ou y, son compte n’a plus lieu d’exister dans l’application ; Philip, depuis la même page, clique sur « supprimer » :</w:t>
+      </w:r>
+    </w:p>
+    <w:p>
+      <w:pPr>
+        <w:rPr>
+          <w:lang w:val="fr-FR"/>
+        </w:rPr>
+      </w:pPr>
+    </w:p>
+    <w:p>
+      <w:pPr>
+        <w:rPr>
+          <w:lang w:val="fr-FR"/>
+        </w:rPr>
+      </w:pPr>
+      <w:r>
+        <w:rPr>
+          <w:noProof/>
+          <w:lang w:eastAsia="fr-CH"/>
+        </w:rPr>
+        <w:lastRenderedPageBreak/>
+        <w:drawing>
+          <wp:inline distT="0" distB="0" distL="0" distR="0" wp14:anchorId="611E2CB7" wp14:editId="621B339B">
+            <wp:extent cx="5760720" cy="2185670"/>
+            <wp:effectExtent l="0" t="0" r="0" b="5080"/>
+            <wp:docPr id="160" name="Image 160"/>
+            <wp:cNvGraphicFramePr>
+              <a:graphicFrameLocks xmlns:a="http://schemas.openxmlformats.org/drawingml/2006/main" noChangeAspect="1"/>
+            </wp:cNvGraphicFramePr>
+            <a:graphic xmlns:a="http://schemas.openxmlformats.org/drawingml/2006/main">
+              <a:graphicData uri="http://schemas.openxmlformats.org/drawingml/2006/picture">
+                <pic:pic xmlns:pic="http://schemas.openxmlformats.org/drawingml/2006/picture">
+                  <pic:nvPicPr>
+                    <pic:cNvPr id="1" name=""/>
+                    <pic:cNvPicPr/>
+                  </pic:nvPicPr>
+                  <pic:blipFill>
+                    <a:blip r:embed="rId32"/>
+                    <a:stretch>
+                      <a:fillRect/>
+                    </a:stretch>
+                  </pic:blipFill>
+                  <pic:spPr>
+                    <a:xfrm>
+                      <a:off x="0" y="0"/>
+                      <a:ext cx="5760720" cy="2185670"/>
+                    </a:xfrm>
+                    <a:prstGeom prst="rect">
+                      <a:avLst/>
+                    </a:prstGeom>
+                  </pic:spPr>
+                </pic:pic>
+              </a:graphicData>
+            </a:graphic>
+          </wp:inline>
+        </w:drawing>
+      </w:r>
+    </w:p>
+    <w:p>
+      <w:pPr>
+        <w:rPr>
+          <w:lang w:val="fr-FR"/>
+        </w:rPr>
+      </w:pPr>
+    </w:p>
+    <w:p>
+      <w:pPr>
+        <w:rPr>
+          <w:lang w:val="fr-FR"/>
+        </w:rPr>
+      </w:pPr>
+      <w:r>
+        <w:rPr>
+          <w:lang w:val="fr-FR"/>
+        </w:rPr>
+        <w:t>Philip constate que l’utilisateur « lalala » n’existe plus dans la liste des utilisateurs.</w:t>
+      </w:r>
+    </w:p>
     <w:p>
       <w:pPr>
         <w:pStyle w:val="Titre1"/>
@@ -19935,7 +21293,6 @@
           <w:numId w:val="41"/>
         </w:numPr>
       </w:pPr>
-      <w:bookmarkStart w:id="59" w:name="_Toc477779290"/>
       <w:r>
         <w:t>Problèmes rencontrés et solutions</w:t>
       </w:r>
@@ -19943,19 +21300,192 @@
     </w:p>
     <w:p>
       <w:r>
-        <w:t>Dans ce chapitre, on recensera les problèmes rencontrés et les solutions appliquées pour les résoudre.</w:t>
-      </w:r>
-    </w:p>
-    <w:p>
-      <w:r>
-        <w:t>Si des problèmes n’ont pas trouvés de solution, ils devront aussi être notés.</w:t>
-      </w:r>
-    </w:p>
-    <w:p>
-      <w:r>
-        <w:t>Le but de ce chapitre est de concentrer les problèmes et leurs solutions de manière à ce que le lecteur puisse directement avoir accès aux solutions ou descriptions des problèmes sans devoir lire tout le rapport ou le journal de travail.</w:t>
-      </w:r>
-    </w:p>
+        <w:t>Le problème principal que j’ai rencontré a été le timing. J’ai commencé le projet le mardi 14 février et je n’ai pas pu disposer de 1100 périodes.</w:t>
+      </w:r>
+    </w:p>
+    <w:p/>
+    <w:p>
+      <w:r>
+        <w:t xml:space="preserve">J’ai rencontré quelques petits souci été l’intégration de bootstrap dans mon application web. </w:t>
+      </w:r>
+      <w:r>
+        <w:t>Etant donné que m</w:t>
+      </w:r>
+      <w:r>
+        <w:t>on application gère plusieurs fonctionnalités</w:t>
+      </w:r>
+      <w:r>
+        <w:t xml:space="preserve">, j’ai dû créer des fichiers pour les gérer. Certaines fonctionnalités redirigent même sur d’autres pages. </w:t>
+      </w:r>
+    </w:p>
+    <w:p/>
+    <w:p>
+      <w:r>
+        <w:t>Afin de m’y retrouver plus facilement, j’avais créé un répertoire par fonctionnalité. Pour lier toutes les pages entre elles, toutes incluent le fichier « head.php » qui permet à l’utilisateur de se déconnecter et qui affiche « Connecté en tant que Prénom Nom » dans l’en-tête. Le fichier « head.php » s’occupe également de joindre la  feuille de style bootstrap et comme tous les autres fichiers incluent « head.php », ils héritent de la feuille bootstrap.</w:t>
+      </w:r>
+    </w:p>
+    <w:p/>
+    <w:p>
+      <w:r>
+        <w:t xml:space="preserve">Le fait d’inclure le fichier « head.php » a comme conséquence d’avoir le contenu de ce fichier dans le fichier que l’on visite acutellement. Si l’on regarde le code source </w:t>
+      </w:r>
+      <w:r>
+        <w:t>avec firefox, nous pouvons voir le lien utilisé pour lier bootstrap. Voici un screenshot pour illustrer mes propos :</w:t>
+      </w:r>
+    </w:p>
+    <w:p/>
+    <w:p>
+      <w:r>
+        <w:rPr>
+          <w:noProof/>
+          <w:lang w:eastAsia="fr-CH"/>
+        </w:rPr>
+        <w:lastRenderedPageBreak/>
+        <mc:AlternateContent>
+          <mc:Choice Requires="wps">
+            <w:drawing>
+              <wp:anchor distT="0" distB="0" distL="114300" distR="114300" simplePos="0" relativeHeight="251662848" behindDoc="0" locked="0" layoutInCell="1" allowOverlap="1">
+                <wp:simplePos x="0" y="0"/>
+                <wp:positionH relativeFrom="column">
+                  <wp:posOffset>2654300</wp:posOffset>
+                </wp:positionH>
+                <wp:positionV relativeFrom="paragraph">
+                  <wp:posOffset>19989</wp:posOffset>
+                </wp:positionV>
+                <wp:extent cx="1733384" cy="564073"/>
+                <wp:effectExtent l="0" t="0" r="19685" b="26670"/>
+                <wp:wrapNone/>
+                <wp:docPr id="164" name="Ellipse 164"/>
+                <wp:cNvGraphicFramePr/>
+                <a:graphic xmlns:a="http://schemas.openxmlformats.org/drawingml/2006/main">
+                  <a:graphicData uri="http://schemas.microsoft.com/office/word/2010/wordprocessingShape">
+                    <wps:wsp>
+                      <wps:cNvSpPr/>
+                      <wps:spPr>
+                        <a:xfrm>
+                          <a:off x="0" y="0"/>
+                          <a:ext cx="1733384" cy="564073"/>
+                        </a:xfrm>
+                        <a:prstGeom prst="ellipse">
+                          <a:avLst/>
+                        </a:prstGeom>
+                        <a:noFill/>
+                        <a:ln>
+                          <a:solidFill>
+                            <a:srgbClr val="FF0000"/>
+                          </a:solidFill>
+                        </a:ln>
+                      </wps:spPr>
+                      <wps:style>
+                        <a:lnRef idx="2">
+                          <a:schemeClr val="accent1">
+                            <a:shade val="50000"/>
+                          </a:schemeClr>
+                        </a:lnRef>
+                        <a:fillRef idx="1">
+                          <a:schemeClr val="accent1"/>
+                        </a:fillRef>
+                        <a:effectRef idx="0">
+                          <a:schemeClr val="accent1"/>
+                        </a:effectRef>
+                        <a:fontRef idx="minor">
+                          <a:schemeClr val="lt1"/>
+                        </a:fontRef>
+                      </wps:style>
+                      <wps:bodyPr rot="0" spcFirstLastPara="0" vertOverflow="overflow" horzOverflow="overflow" vert="horz" wrap="square" lIns="91440" tIns="45720" rIns="91440" bIns="45720" numCol="1" spcCol="0" rtlCol="0" fromWordArt="0" anchor="ctr" anchorCtr="0" forceAA="0" compatLnSpc="1">
+                        <a:prstTxWarp prst="textNoShape">
+                          <a:avLst/>
+                        </a:prstTxWarp>
+                        <a:noAutofit/>
+                      </wps:bodyPr>
+                    </wps:wsp>
+                  </a:graphicData>
+                </a:graphic>
+                <wp14:sizeRelV relativeFrom="margin">
+                  <wp14:pctHeight>0</wp14:pctHeight>
+                </wp14:sizeRelV>
+              </wp:anchor>
+            </w:drawing>
+          </mc:Choice>
+          <mc:Fallback>
+            <w:pict>
+              <v:oval w14:anchorId="1F4297AC" id="Ellipse 164" o:spid="_x0000_s1026" style="position:absolute;margin-left:209pt;margin-top:1.55pt;width:136.5pt;height:44.4pt;z-index:251662848;visibility:visible;mso-wrap-style:square;mso-height-percent:0;mso-wrap-distance-left:9pt;mso-wrap-distance-top:0;mso-wrap-distance-right:9pt;mso-wrap-distance-bottom:0;mso-position-horizontal:absolute;mso-position-horizontal-relative:text;mso-position-vertical:absolute;mso-position-vertical-relative:text;mso-height-percent:0;mso-height-relative:margin;v-text-anchor:middle" o:gfxdata="UEsDBBQABgAIAAAAIQC2gziS/gAAAOEBAAATAAAAW0NvbnRlbnRfVHlwZXNdLnhtbJSRQU7DMBBF&#10;90jcwfIWJU67QAgl6YK0S0CoHGBkTxKLZGx5TGhvj5O2G0SRWNoz/78nu9wcxkFMGNg6quQqL6RA&#10;0s5Y6ir5vt9lD1JwBDIwOMJKHpHlpr69KfdHjyxSmriSfYz+USnWPY7AufNIadK6MEJMx9ApD/oD&#10;OlTrorhX2lFEilmcO2RdNtjC5xDF9pCuTyYBB5bi6bQ4syoJ3g9WQ0ymaiLzg5KdCXlKLjvcW893&#10;SUOqXwnz5DrgnHtJTxOsQfEKIT7DmDSUCaxw7Rqn8787ZsmRM9e2VmPeBN4uqYvTtW7jvijg9N/y&#10;JsXecLq0q+WD6m8AAAD//wMAUEsDBBQABgAIAAAAIQA4/SH/1gAAAJQBAAALAAAAX3JlbHMvLnJl&#10;bHOkkMFqwzAMhu+DvYPRfXGawxijTi+j0GvpHsDYimMaW0Yy2fr2M4PBMnrbUb/Q94l/f/hMi1qR&#10;JVI2sOt6UJgd+ZiDgffL8ekFlFSbvV0oo4EbChzGx4f9GRdb25HMsYhqlCwG5lrLq9biZkxWOiqY&#10;22YiTra2kYMu1l1tQD30/bPm3wwYN0x18gb45AdQl1tp5j/sFB2T0FQ7R0nTNEV3j6o9feQzro1i&#10;OWA14Fm+Q8a1a8+Bvu/d/dMb2JY5uiPbhG/ktn4cqGU/er3pcvwCAAD//wMAUEsDBBQABgAIAAAA&#10;IQDd7IbPlwIAAIoFAAAOAAAAZHJzL2Uyb0RvYy54bWysVEtv2zAMvg/YfxB0X+08+phRpwjaZRhQ&#10;tMHaoWdFlmIDsqhJSpzs14+SbDfoih2G+SCLIvlR/ETy+ubQKrIX1jWgSzo5yykRmkPV6G1Jfzyv&#10;Pl1R4jzTFVOgRUmPwtGbxccP150pxBRqUJWwBEG0KzpT0tp7U2SZ47VomTsDIzQqJdiWeRTtNqss&#10;6xC9Vdk0zy+yDmxlLHDhHJ7eJSVdRHwpBfePUjrhiSop3s3H1cZ1E9Zscc2KrWWmbnh/DfYPt2hZ&#10;ozHoCHXHPCM72/wB1TbcggPpzzi0GUjZcBFzwGwm+ZtsnmpmRMwFyXFmpMn9P1j+sF9b0lT4dhdz&#10;SjRr8ZG+KNUYJ0g4QoI64wq0ezJr20sOtyHbg7Rt+GMe5BBJPY6kioMnHA8nl7PZ7AqxOerOL+b5&#10;5SyAZq/exjr/VUBLwqakIkWPdLL9vfPJerAK8TSsGqXwnBVKh9WBaqpwFgW73dwqS/YMH321yvHr&#10;I56YYfzgmoXkUjpx549KJNjvQiIvmMA03iRWpBhhGedC+0lS1awSKdr5abBQw8EjJqs0AgZkibcc&#10;sXuAwTKBDNgp794+uIpY0KNz/reLJefRI0YG7UfnttFg3wNQmFUfOdkPJCVqAksbqI5YNRZSOznD&#10;Vw0+3T1zfs0s9g92Gs4E/4iLVNCVFPodJTXYX++dB3ssa9RS0mE/ltT93DErKFHfNBb858l8Hho4&#10;CvPzyykK9lSzOdXoXXsL+PoTnD6Gx22w92rYSgvtC46OZYiKKqY5xi4p93YQbn2aEzh8uFguoxk2&#10;rWH+Xj8ZHsADq6Eunw8vzJq+fj1W/gMMvcuKNzWcbIOnhuXOg2xigb/y2vONDR8Lpx9OYaKcytHq&#10;dYQufgMAAP//AwBQSwMEFAAGAAgAAAAhAGwDqk3dAAAACAEAAA8AAABkcnMvZG93bnJldi54bWxM&#10;j8FOwzAQRO9I/IO1SNyo49BWTYhT0UocgBMFcXbjbRLVXkex2wa+nuUEx9GMZt5U68k7ccYx9oE0&#10;qFkGAqkJtqdWw8f7090KREyGrHGBUMMXRljX11eVKW240Bued6kVXEKxNBq6lIZSyth06E2chQGJ&#10;vUMYvUksx1ba0Vy43DuZZ9lSetMTL3RmwG2HzXF38rz7upnn+We+WRzd9/bFHBaDDc9a395Mjw8g&#10;Ek7pLwy/+IwONTPtw4lsFE7DXK34S9Jwr0CwvywU672GQhUg60r+P1D/AAAA//8DAFBLAQItABQA&#10;BgAIAAAAIQC2gziS/gAAAOEBAAATAAAAAAAAAAAAAAAAAAAAAABbQ29udGVudF9UeXBlc10ueG1s&#10;UEsBAi0AFAAGAAgAAAAhADj9If/WAAAAlAEAAAsAAAAAAAAAAAAAAAAALwEAAF9yZWxzLy5yZWxz&#10;UEsBAi0AFAAGAAgAAAAhAN3shs+XAgAAigUAAA4AAAAAAAAAAAAAAAAALgIAAGRycy9lMm9Eb2Mu&#10;eG1sUEsBAi0AFAAGAAgAAAAhAGwDqk3dAAAACAEAAA8AAAAAAAAAAAAAAAAA8QQAAGRycy9kb3du&#10;cmV2LnhtbFBLBQYAAAAABAAEAPMAAAD7BQAAAAA=&#10;" filled="f" strokecolor="red" strokeweight="2pt"/>
+            </w:pict>
+          </mc:Fallback>
+        </mc:AlternateContent>
+      </w:r>
+      <w:r>
+        <w:rPr>
+          <w:noProof/>
+          <w:lang w:eastAsia="fr-CH"/>
+        </w:rPr>
+        <w:drawing>
+          <wp:inline distT="0" distB="0" distL="0" distR="0" wp14:anchorId="5EB4A79D" wp14:editId="4E60949F">
+            <wp:extent cx="5760720" cy="5053330"/>
+            <wp:effectExtent l="0" t="0" r="0" b="0"/>
+            <wp:docPr id="163" name="Image 163"/>
+            <wp:cNvGraphicFramePr>
+              <a:graphicFrameLocks xmlns:a="http://schemas.openxmlformats.org/drawingml/2006/main" noChangeAspect="1"/>
+            </wp:cNvGraphicFramePr>
+            <a:graphic xmlns:a="http://schemas.openxmlformats.org/drawingml/2006/main">
+              <a:graphicData uri="http://schemas.openxmlformats.org/drawingml/2006/picture">
+                <pic:pic xmlns:pic="http://schemas.openxmlformats.org/drawingml/2006/picture">
+                  <pic:nvPicPr>
+                    <pic:cNvPr id="1" name=""/>
+                    <pic:cNvPicPr/>
+                  </pic:nvPicPr>
+                  <pic:blipFill>
+                    <a:blip r:embed="rId33"/>
+                    <a:stretch>
+                      <a:fillRect/>
+                    </a:stretch>
+                  </pic:blipFill>
+                  <pic:spPr>
+                    <a:xfrm>
+                      <a:off x="0" y="0"/>
+                      <a:ext cx="5760720" cy="5053330"/>
+                    </a:xfrm>
+                    <a:prstGeom prst="rect">
+                      <a:avLst/>
+                    </a:prstGeom>
+                  </pic:spPr>
+                </pic:pic>
+              </a:graphicData>
+            </a:graphic>
+          </wp:inline>
+        </w:drawing>
+      </w:r>
+    </w:p>
+    <w:p/>
+    <w:p>
+      <w:r>
+        <w:t xml:space="preserve">Comme nous pouvons le constater, le fait d’inclure le fichier « head.php » dans « indexAdmin.php » dans notre cas, </w:t>
+      </w:r>
+      <w:r>
+        <w:t xml:space="preserve">copie le contenu html du « head.php » dans l’ « indexAdmin.php ». Tous les fichiers ne se trouvaient pas dans le même répertoire, il fallait </w:t>
+      </w:r>
+      <w:r>
+        <w:t xml:space="preserve">donc </w:t>
+      </w:r>
+      <w:r>
+        <w:t>un chemin parfois différent accéder à bootstrap, sachant également que l’ « index.php » pour se connecter se trouve dans le même répertoire que le « head.php ».</w:t>
+      </w:r>
+    </w:p>
+    <w:p/>
+    <w:p>
+      <w:r>
+        <w:t>La solution pour laquelle j’ai opté a été de mettre tous les fichiers de toutes les fonctionnalités dans le même répertoire. De cette façon</w:t>
+      </w:r>
+      <w:r>
+        <w:t xml:space="preserve">, le chemin </w:t>
+      </w:r>
+      <w:r>
+        <w:t>d’accès à « bootstrap.css » est le même pour tous les fichiers.</w:t>
+      </w:r>
+      <w:bookmarkStart w:id="60" w:name="_GoBack"/>
+      <w:bookmarkEnd w:id="60"/>
+    </w:p>
+    <w:p/>
     <w:p>
       <w:pPr>
         <w:pStyle w:val="Titre1"/>
@@ -19965,11 +21495,11 @@
           <w:numId w:val="41"/>
         </w:numPr>
       </w:pPr>
-      <w:bookmarkStart w:id="60" w:name="_Toc477779291"/>
+      <w:bookmarkStart w:id="61" w:name="_Toc477779291"/>
       <w:r>
         <w:t>Conclusions</w:t>
       </w:r>
-      <w:bookmarkEnd w:id="60"/>
+      <w:bookmarkEnd w:id="61"/>
     </w:p>
     <w:p>
       <w:r>
@@ -19991,11 +21521,11 @@
           <w:numId w:val="41"/>
         </w:numPr>
       </w:pPr>
-      <w:bookmarkStart w:id="61" w:name="_Toc477779292"/>
+      <w:bookmarkStart w:id="62" w:name="_Toc477779292"/>
       <w:r>
         <w:t>Annexes</w:t>
       </w:r>
-      <w:bookmarkEnd w:id="61"/>
+      <w:bookmarkEnd w:id="62"/>
     </w:p>
     <w:p>
       <w:pPr>
@@ -20007,14 +21537,15 @@
         </w:numPr>
         <w:ind w:left="578" w:hanging="578"/>
       </w:pPr>
-      <w:bookmarkStart w:id="62" w:name="_Toc477779293"/>
+      <w:bookmarkStart w:id="63" w:name="_Toc477779293"/>
       <w:r>
         <w:t>Journal de bord</w:t>
       </w:r>
-      <w:bookmarkEnd w:id="62"/>
-    </w:p>
-    <w:p>
-      <w:r>
+      <w:bookmarkEnd w:id="63"/>
+    </w:p>
+    <w:p>
+      <w:r>
+        <w:lastRenderedPageBreak/>
         <w:t>Inscrivez ici le détail de votre avancement quotidien sous la forme d’un journal de travail détaillé de manière à ce que le lecteur puisse retracer votre travail d’une manière quotidienne.</w:t>
       </w:r>
     </w:p>
@@ -20028,11 +21559,11 @@
         </w:numPr>
         <w:ind w:left="578" w:hanging="578"/>
       </w:pPr>
-      <w:bookmarkStart w:id="63" w:name="_Toc477779294"/>
+      <w:bookmarkStart w:id="64" w:name="_Toc477779294"/>
       <w:r>
         <w:t>Cahier des charges</w:t>
       </w:r>
-      <w:bookmarkEnd w:id="63"/>
+      <w:bookmarkEnd w:id="64"/>
     </w:p>
     <w:p>
       <w:r>
@@ -20049,11 +21580,11 @@
         </w:numPr>
         <w:ind w:left="578" w:hanging="578"/>
       </w:pPr>
-      <w:bookmarkStart w:id="64" w:name="_Toc477779295"/>
+      <w:bookmarkStart w:id="65" w:name="_Toc477779295"/>
       <w:r>
         <w:t>Code source</w:t>
       </w:r>
-      <w:bookmarkEnd w:id="64"/>
+      <w:bookmarkEnd w:id="65"/>
     </w:p>
     <w:p>
       <w:r>
@@ -20071,12 +21602,11 @@
         </w:numPr>
         <w:ind w:left="578" w:hanging="578"/>
       </w:pPr>
-      <w:bookmarkStart w:id="65" w:name="_Toc477779296"/>
-      <w:r>
-        <w:lastRenderedPageBreak/>
+      <w:bookmarkStart w:id="66" w:name="_Toc477779296"/>
+      <w:r>
         <w:t>Références</w:t>
       </w:r>
-      <w:bookmarkEnd w:id="65"/>
+      <w:bookmarkEnd w:id="66"/>
     </w:p>
     <w:p>
       <w:r>
@@ -20085,15 +21615,7 @@
     </w:p>
     <w:p>
       <w:r>
-        <w:t xml:space="preserve">Ressource imprimée : titre, auteur, lieu d'édition, année de parution, </w:t>
-      </w:r>
-      <w:proofErr w:type="spellStart"/>
-      <w:r>
-        <w:t>isbn</w:t>
-      </w:r>
-      <w:proofErr w:type="spellEnd"/>
-      <w:r>
-        <w:t>. Noter les chapitres ou pages concernées.</w:t>
+        <w:t>Ressource imprimée : titre, auteur, lieu d'édition, année de parution, isbn. Noter les chapitres ou pages concernées.</w:t>
       </w:r>
     </w:p>
     <w:p>
@@ -20105,7 +21627,7 @@
     <w:p/>
     <w:p/>
     <w:sectPr>
-      <w:footerReference w:type="default" r:id="rId13"/>
+      <w:footerReference w:type="default" r:id="rId34"/>
       <w:pgSz w:w="11906" w:h="16838"/>
       <w:pgMar w:top="1417" w:right="1417" w:bottom="1417" w:left="1417" w:header="708" w:footer="708" w:gutter="0"/>
       <w:pgNumType w:start="0"/>
@@ -20197,7 +21719,7 @@
       <w:rPr>
         <w:noProof/>
       </w:rPr>
-      <w:t>17</w:t>
+      <w:t>23</w:t>
     </w:r>
     <w:r>
       <w:rPr>
@@ -20221,7 +21743,7 @@
       <w:rPr>
         <w:noProof/>
       </w:rPr>
-      <w:t>17</w:t>
+      <w:t>25</w:t>
     </w:r>
     <w:r>
       <w:rPr>
@@ -20245,7 +21767,7 @@
       <w:rPr>
         <w:noProof/>
       </w:rPr>
-      <w:t>20.03.2017</w:t>
+      <w:t>21.03.2017</w:t>
     </w:r>
     <w:r>
       <w:rPr>
@@ -22713,27 +24235,9 @@
   </w:num>
   <w:num w:numId="42">
     <w:abstractNumId w:val="12"/>
-    <w:lvlOverride w:ilvl="0"/>
-    <w:lvlOverride w:ilvl="1"/>
-    <w:lvlOverride w:ilvl="2"/>
-    <w:lvlOverride w:ilvl="3"/>
-    <w:lvlOverride w:ilvl="4"/>
-    <w:lvlOverride w:ilvl="5"/>
-    <w:lvlOverride w:ilvl="6"/>
-    <w:lvlOverride w:ilvl="7"/>
-    <w:lvlOverride w:ilvl="8"/>
   </w:num>
   <w:num w:numId="43">
     <w:abstractNumId w:val="15"/>
-    <w:lvlOverride w:ilvl="0"/>
-    <w:lvlOverride w:ilvl="1"/>
-    <w:lvlOverride w:ilvl="2"/>
-    <w:lvlOverride w:ilvl="3"/>
-    <w:lvlOverride w:ilvl="4"/>
-    <w:lvlOverride w:ilvl="5"/>
-    <w:lvlOverride w:ilvl="6"/>
-    <w:lvlOverride w:ilvl="7"/>
-    <w:lvlOverride w:ilvl="8"/>
   </w:num>
   <w:num w:numId="44">
     <w:abstractNumId w:val="4"/>
@@ -22767,15 +24271,6 @@
   </w:num>
   <w:num w:numId="45">
     <w:abstractNumId w:val="13"/>
-    <w:lvlOverride w:ilvl="0"/>
-    <w:lvlOverride w:ilvl="1"/>
-    <w:lvlOverride w:ilvl="2"/>
-    <w:lvlOverride w:ilvl="3"/>
-    <w:lvlOverride w:ilvl="4"/>
-    <w:lvlOverride w:ilvl="5"/>
-    <w:lvlOverride w:ilvl="6"/>
-    <w:lvlOverride w:ilvl="7"/>
-    <w:lvlOverride w:ilvl="8"/>
   </w:num>
 </w:numbering>
 </file>
@@ -24351,7 +25846,7 @@
 </file>
 
 <file path=customXml/itemProps2.xml><?xml version="1.0" encoding="utf-8"?>
-<ds:datastoreItem xmlns:ds="http://schemas.openxmlformats.org/officeDocument/2006/customXml" ds:itemID="{5A0F3E7B-44C5-4BA6-BDF6-5AF5880FA074}">
+<ds:datastoreItem xmlns:ds="http://schemas.openxmlformats.org/officeDocument/2006/customXml" ds:itemID="{A7E2B92C-FBD3-4EA9-9B7A-1C462DC830FE}">
   <ds:schemaRefs>
     <ds:schemaRef ds:uri="http://schemas.openxmlformats.org/officeDocument/2006/bibliography"/>
   </ds:schemaRefs>

</xml_diff>